<commit_message>
Small tweaks to brochure.
</commit_message>
<xml_diff>
--- a/deliverables/Brochure.docx
+++ b/deliverables/Brochure.docx
@@ -1498,8 +1498,6 @@
           </mc:Fallback>
         </mc:AlternateContent>
       </w:r>
-      <w:bookmarkStart w:id="0" w:name="_GoBack"/>
-      <w:bookmarkEnd w:id="0"/>
       <w:r>
         <w:br w:type="page"/>
       </w:r>
@@ -1509,1224 +1507,15 @@
         </w:rPr>
         <w:lastRenderedPageBreak/>
         <mc:AlternateContent>
-          <mc:Choice Requires="wps">
-            <w:drawing>
-              <wp:anchor distT="0" distB="0" distL="114300" distR="114300" simplePos="0" relativeHeight="251663407" behindDoc="0" locked="0" layoutInCell="1" allowOverlap="1" wp14:anchorId="1B4B7EC3" wp14:editId="7E149C66">
-                <wp:simplePos x="0" y="0"/>
-                <wp:positionH relativeFrom="page">
-                  <wp:posOffset>3238500</wp:posOffset>
-                </wp:positionH>
-                <wp:positionV relativeFrom="page">
-                  <wp:posOffset>2192655</wp:posOffset>
-                </wp:positionV>
-                <wp:extent cx="3022600" cy="1350645"/>
-                <wp:effectExtent l="0" t="0" r="0" b="0"/>
-                <wp:wrapThrough wrapText="bothSides">
-                  <wp:wrapPolygon edited="0">
-                    <wp:start x="182" y="0"/>
-                    <wp:lineTo x="182" y="21123"/>
-                    <wp:lineTo x="21237" y="21123"/>
-                    <wp:lineTo x="21237" y="0"/>
-                    <wp:lineTo x="182" y="0"/>
-                  </wp:wrapPolygon>
-                </wp:wrapThrough>
-                <wp:docPr id="32" name="Text Box 32"/>
-                <wp:cNvGraphicFramePr/>
-                <a:graphic xmlns:a="http://schemas.openxmlformats.org/drawingml/2006/main">
-                  <a:graphicData uri="http://schemas.microsoft.com/office/word/2010/wordprocessingShape">
-                    <wps:wsp>
-                      <wps:cNvSpPr txBox="1"/>
-                      <wps:spPr>
-                        <a:xfrm>
-                          <a:off x="0" y="0"/>
-                          <a:ext cx="3022600" cy="1350645"/>
-                        </a:xfrm>
-                        <a:prstGeom prst="rect">
-                          <a:avLst/>
-                        </a:prstGeom>
-                        <a:noFill/>
-                        <a:ln>
-                          <a:noFill/>
-                        </a:ln>
-                        <a:effectLst/>
-                        <a:extLst>
-                          <a:ext uri="{C572A759-6A51-4108-AA02-DFA0A04FC94B}">
-                            <ma14:wrappingTextBoxFlag xmlns:ma14="http://schemas.microsoft.com/office/mac/drawingml/2011/main" val="1"/>
-                          </a:ext>
-                        </a:extLst>
-                      </wps:spPr>
-                      <wps:style>
-                        <a:lnRef idx="0">
-                          <a:schemeClr val="accent1"/>
-                        </a:lnRef>
-                        <a:fillRef idx="0">
-                          <a:schemeClr val="accent1"/>
-                        </a:fillRef>
-                        <a:effectRef idx="0">
-                          <a:schemeClr val="accent1"/>
-                        </a:effectRef>
-                        <a:fontRef idx="minor">
-                          <a:schemeClr val="dk1"/>
-                        </a:fontRef>
-                      </wps:style>
-                      <wps:txbx>
-                        <w:txbxContent>
-                          <w:p>
-                            <w:pPr>
-                              <w:rPr>
-                                <w:color w:val="7F7F7F" w:themeColor="text1" w:themeTint="80"/>
-                                <w:sz w:val="22"/>
-                                <w:szCs w:val="16"/>
-                              </w:rPr>
-                            </w:pPr>
-                            <w:r>
-                              <w:t>Images</w:t>
-                            </w:r>
-                            <w:r>
-                              <w:rPr>
-                                <w:color w:val="7F7F7F" w:themeColor="text1" w:themeTint="80"/>
-                                <w:sz w:val="22"/>
-                                <w:szCs w:val="16"/>
-                              </w:rPr>
-                              <w:t>: three different perspectives of the same view.</w:t>
-                            </w:r>
-                          </w:p>
-                          <w:p>
-                            <w:pPr>
-                              <w:rPr>
-                                <w:color w:val="7F7F7F" w:themeColor="text1" w:themeTint="80"/>
-                                <w:sz w:val="22"/>
-                                <w:szCs w:val="16"/>
-                              </w:rPr>
-                            </w:pPr>
-                            <w:r>
-                              <w:rPr>
-                                <w:i/>
-                                <w:color w:val="7F7F7F" w:themeColor="text1" w:themeTint="80"/>
-                                <w:sz w:val="22"/>
-                                <w:szCs w:val="16"/>
-                              </w:rPr>
-                              <w:t>Left t</w:t>
-                            </w:r>
-                            <w:r>
-                              <w:rPr>
-                                <w:i/>
-                                <w:color w:val="7F7F7F" w:themeColor="text1" w:themeTint="80"/>
-                                <w:sz w:val="22"/>
-                                <w:szCs w:val="16"/>
-                              </w:rPr>
-                              <w:t>op</w:t>
-                            </w:r>
-                            <w:r>
-                              <w:rPr>
-                                <w:color w:val="7F7F7F" w:themeColor="text1" w:themeTint="80"/>
-                                <w:sz w:val="22"/>
-                                <w:szCs w:val="16"/>
-                              </w:rPr>
-                              <w:t>: The color view.</w:t>
-                            </w:r>
-                          </w:p>
-                          <w:p>
-                            <w:pPr>
-                              <w:rPr>
-                                <w:color w:val="7F7F7F" w:themeColor="text1" w:themeTint="80"/>
-                                <w:sz w:val="22"/>
-                                <w:szCs w:val="16"/>
-                              </w:rPr>
-                            </w:pPr>
-                            <w:r>
-                              <w:rPr>
-                                <w:i/>
-                                <w:color w:val="7F7F7F" w:themeColor="text1" w:themeTint="80"/>
-                                <w:sz w:val="22"/>
-                                <w:szCs w:val="16"/>
-                              </w:rPr>
-                              <w:t>Left b</w:t>
-                            </w:r>
-                            <w:r>
-                              <w:rPr>
-                                <w:i/>
-                                <w:color w:val="7F7F7F" w:themeColor="text1" w:themeTint="80"/>
-                                <w:sz w:val="22"/>
-                                <w:szCs w:val="16"/>
-                              </w:rPr>
-                              <w:t>ottom</w:t>
-                            </w:r>
-                            <w:r>
-                              <w:rPr>
-                                <w:color w:val="7F7F7F" w:themeColor="text1" w:themeTint="80"/>
-                                <w:sz w:val="22"/>
-                                <w:szCs w:val="16"/>
-                              </w:rPr>
-                              <w:t>: Destination detection view.</w:t>
-                            </w:r>
-                          </w:p>
-                          <w:p>
-                            <w:pPr>
-                              <w:rPr>
-                                <w:sz w:val="22"/>
-                              </w:rPr>
-                            </w:pPr>
-                            <w:r>
-                              <w:rPr>
-                                <w:i/>
-                                <w:color w:val="7F7F7F" w:themeColor="text1" w:themeTint="80"/>
-                                <w:sz w:val="22"/>
-                                <w:szCs w:val="16"/>
-                              </w:rPr>
-                              <w:t>Right</w:t>
-                            </w:r>
-                            <w:r>
-                              <w:rPr>
-                                <w:color w:val="7F7F7F" w:themeColor="text1" w:themeTint="80"/>
-                                <w:sz w:val="22"/>
-                                <w:szCs w:val="16"/>
-                              </w:rPr>
-                              <w:t>: Top down view. Destination is marked by green dot, obstacles by red dots.</w:t>
-                            </w:r>
-                          </w:p>
-                        </w:txbxContent>
-                      </wps:txbx>
-                      <wps:bodyPr rot="0" spcFirstLastPara="0" vertOverflow="overflow" horzOverflow="overflow" vert="horz" wrap="square" lIns="91440" tIns="45720" rIns="91440" bIns="45720" numCol="1" spcCol="0" rtlCol="0" fromWordArt="0" anchor="t" anchorCtr="0" forceAA="0" compatLnSpc="1">
-                        <a:prstTxWarp prst="textNoShape">
-                          <a:avLst/>
-                        </a:prstTxWarp>
-                        <a:noAutofit/>
-                      </wps:bodyPr>
-                    </wps:wsp>
-                  </a:graphicData>
-                </a:graphic>
-                <wp14:sizeRelH relativeFrom="margin">
-                  <wp14:pctWidth>0</wp14:pctWidth>
-                </wp14:sizeRelH>
-                <wp14:sizeRelV relativeFrom="margin">
-                  <wp14:pctHeight>0</wp14:pctHeight>
-                </wp14:sizeRelV>
-              </wp:anchor>
-            </w:drawing>
-          </mc:Choice>
-          <mc:Fallback>
-            <w:pict>
-              <v:shape id="Text Box 32" o:spid="_x0000_s1033" type="#_x0000_t202" style="position:absolute;margin-left:255pt;margin-top:172.65pt;width:238pt;height:106.35pt;z-index:251663407;visibility:visible;mso-wrap-style:square;mso-width-percent:0;mso-height-percent:0;mso-wrap-distance-left:9pt;mso-wrap-distance-top:0;mso-wrap-distance-right:9pt;mso-wrap-distance-bottom:0;mso-position-horizontal:absolute;mso-position-horizontal-relative:page;mso-position-vertical:absolute;mso-position-vertical-relative:page;mso-width-percent:0;mso-height-percent:0;mso-width-relative:margin;mso-height-relative:margin;v-text-anchor:top" o:gfxdata="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" mv:complextextbox="1" filled="f" stroked="f">
-                <v:textbox>
-                  <w:txbxContent>
-                    <w:p>
-                      <w:pPr>
-                        <w:rPr>
-                          <w:color w:val="7F7F7F" w:themeColor="text1" w:themeTint="80"/>
-                          <w:sz w:val="22"/>
-                          <w:szCs w:val="16"/>
-                        </w:rPr>
-                      </w:pPr>
-                      <w:r>
-                        <w:t>Images</w:t>
-                      </w:r>
-                      <w:r>
-                        <w:rPr>
-                          <w:color w:val="7F7F7F" w:themeColor="text1" w:themeTint="80"/>
-                          <w:sz w:val="22"/>
-                          <w:szCs w:val="16"/>
-                        </w:rPr>
-                        <w:t>: three different perspectives of the same view.</w:t>
-                      </w:r>
-                    </w:p>
-                    <w:p>
-                      <w:pPr>
-                        <w:rPr>
-                          <w:color w:val="7F7F7F" w:themeColor="text1" w:themeTint="80"/>
-                          <w:sz w:val="22"/>
-                          <w:szCs w:val="16"/>
-                        </w:rPr>
-                      </w:pPr>
-                      <w:r>
-                        <w:rPr>
-                          <w:i/>
-                          <w:color w:val="7F7F7F" w:themeColor="text1" w:themeTint="80"/>
-                          <w:sz w:val="22"/>
-                          <w:szCs w:val="16"/>
-                        </w:rPr>
-                        <w:t>Left t</w:t>
-                      </w:r>
-                      <w:r>
-                        <w:rPr>
-                          <w:i/>
-                          <w:color w:val="7F7F7F" w:themeColor="text1" w:themeTint="80"/>
-                          <w:sz w:val="22"/>
-                          <w:szCs w:val="16"/>
-                        </w:rPr>
-                        <w:t>op</w:t>
-                      </w:r>
-                      <w:r>
-                        <w:rPr>
-                          <w:color w:val="7F7F7F" w:themeColor="text1" w:themeTint="80"/>
-                          <w:sz w:val="22"/>
-                          <w:szCs w:val="16"/>
-                        </w:rPr>
-                        <w:t>: The color view.</w:t>
-                      </w:r>
-                    </w:p>
-                    <w:p>
-                      <w:pPr>
-                        <w:rPr>
-                          <w:color w:val="7F7F7F" w:themeColor="text1" w:themeTint="80"/>
-                          <w:sz w:val="22"/>
-                          <w:szCs w:val="16"/>
-                        </w:rPr>
-                      </w:pPr>
-                      <w:r>
-                        <w:rPr>
-                          <w:i/>
-                          <w:color w:val="7F7F7F" w:themeColor="text1" w:themeTint="80"/>
-                          <w:sz w:val="22"/>
-                          <w:szCs w:val="16"/>
-                        </w:rPr>
-                        <w:t>Left b</w:t>
-                      </w:r>
-                      <w:r>
-                        <w:rPr>
-                          <w:i/>
-                          <w:color w:val="7F7F7F" w:themeColor="text1" w:themeTint="80"/>
-                          <w:sz w:val="22"/>
-                          <w:szCs w:val="16"/>
-                        </w:rPr>
-                        <w:t>ottom</w:t>
-                      </w:r>
-                      <w:r>
-                        <w:rPr>
-                          <w:color w:val="7F7F7F" w:themeColor="text1" w:themeTint="80"/>
-                          <w:sz w:val="22"/>
-                          <w:szCs w:val="16"/>
-                        </w:rPr>
-                        <w:t>: Destination detection view.</w:t>
-                      </w:r>
-                    </w:p>
-                    <w:p>
-                      <w:pPr>
-                        <w:rPr>
-                          <w:sz w:val="22"/>
-                        </w:rPr>
-                      </w:pPr>
-                      <w:r>
-                        <w:rPr>
-                          <w:i/>
-                          <w:color w:val="7F7F7F" w:themeColor="text1" w:themeTint="80"/>
-                          <w:sz w:val="22"/>
-                          <w:szCs w:val="16"/>
-                        </w:rPr>
-                        <w:t>Right</w:t>
-                      </w:r>
-                      <w:r>
-                        <w:rPr>
-                          <w:color w:val="7F7F7F" w:themeColor="text1" w:themeTint="80"/>
-                          <w:sz w:val="22"/>
-                          <w:szCs w:val="16"/>
-                        </w:rPr>
-                        <w:t>: Top down view. Destination is marked by green dot, obstacles by red dots.</w:t>
-                      </w:r>
-                    </w:p>
-                  </w:txbxContent>
-                </v:textbox>
-                <w10:wrap type="through" anchorx="page" anchory="page"/>
-              </v:shape>
-            </w:pict>
-          </mc:Fallback>
-        </mc:AlternateContent>
-      </w:r>
-      <w:r>
-        <w:rPr>
-          <w:noProof/>
-        </w:rPr>
-        <w:drawing>
-          <wp:anchor distT="0" distB="0" distL="114300" distR="114300" simplePos="0" relativeHeight="251664431" behindDoc="0" locked="0" layoutInCell="1" allowOverlap="1" wp14:anchorId="26AD0C6C" wp14:editId="669BF319">
-            <wp:simplePos x="0" y="0"/>
-            <wp:positionH relativeFrom="page">
-              <wp:posOffset>6388100</wp:posOffset>
-            </wp:positionH>
-            <wp:positionV relativeFrom="page">
-              <wp:posOffset>774700</wp:posOffset>
-            </wp:positionV>
-            <wp:extent cx="2921000" cy="2921000"/>
-            <wp:effectExtent l="0" t="0" r="0" b="0"/>
-            <wp:wrapThrough wrapText="bothSides">
-              <wp:wrapPolygon edited="0">
-                <wp:start x="0" y="0"/>
-                <wp:lineTo x="0" y="21412"/>
-                <wp:lineTo x="21412" y="21412"/>
-                <wp:lineTo x="21412" y="0"/>
-                <wp:lineTo x="0" y="0"/>
-              </wp:wrapPolygon>
-            </wp:wrapThrough>
-            <wp:docPr id="33" name="Picture 33"/>
-            <wp:cNvGraphicFramePr>
-              <a:graphicFrameLocks xmlns:a="http://schemas.openxmlformats.org/drawingml/2006/main" noChangeAspect="1"/>
-            </wp:cNvGraphicFramePr>
-            <a:graphic xmlns:a="http://schemas.openxmlformats.org/drawingml/2006/main">
-              <a:graphicData uri="http://schemas.openxmlformats.org/drawingml/2006/picture">
-                <pic:pic xmlns:pic="http://schemas.openxmlformats.org/drawingml/2006/picture">
-                  <pic:nvPicPr>
-                    <pic:cNvPr id="0" name="obstacle-new.png"/>
-                    <pic:cNvPicPr/>
-                  </pic:nvPicPr>
-                  <pic:blipFill>
-                    <a:blip r:embed="rId12">
-                      <a:extLst>
-                        <a:ext uri="{28A0092B-C50C-407E-A947-70E740481C1C}">
-                          <a14:useLocalDpi xmlns:a14="http://schemas.microsoft.com/office/drawing/2010/main" val="0"/>
-                        </a:ext>
-                      </a:extLst>
-                    </a:blip>
-                    <a:stretch>
-                      <a:fillRect/>
-                    </a:stretch>
-                  </pic:blipFill>
-                  <pic:spPr>
-                    <a:xfrm>
-                      <a:off x="0" y="0"/>
-                      <a:ext cx="2921000" cy="2921000"/>
-                    </a:xfrm>
-                    <a:prstGeom prst="rect">
-                      <a:avLst/>
-                    </a:prstGeom>
-                  </pic:spPr>
-                </pic:pic>
-              </a:graphicData>
-            </a:graphic>
-            <wp14:sizeRelH relativeFrom="margin">
-              <wp14:pctWidth>0</wp14:pctWidth>
-            </wp14:sizeRelH>
-            <wp14:sizeRelV relativeFrom="margin">
-              <wp14:pctHeight>0</wp14:pctHeight>
-            </wp14:sizeRelV>
-          </wp:anchor>
-        </w:drawing>
-      </w:r>
-      <w:r>
-        <w:rPr>
-          <w:noProof/>
-        </w:rPr>
-        <w:drawing>
-          <wp:anchor distT="0" distB="0" distL="114300" distR="114300" simplePos="0" relativeHeight="251661359" behindDoc="0" locked="0" layoutInCell="1" allowOverlap="1" wp14:anchorId="14AF194F" wp14:editId="7104FBA9">
-            <wp:simplePos x="0" y="0"/>
-            <wp:positionH relativeFrom="page">
-              <wp:posOffset>457200</wp:posOffset>
-            </wp:positionH>
-            <wp:positionV relativeFrom="page">
-              <wp:posOffset>4732020</wp:posOffset>
-            </wp:positionV>
-            <wp:extent cx="2587625" cy="2587625"/>
-            <wp:effectExtent l="0" t="0" r="3175" b="3175"/>
-            <wp:wrapThrough wrapText="bothSides">
-              <wp:wrapPolygon edited="0">
-                <wp:start x="0" y="0"/>
-                <wp:lineTo x="0" y="21414"/>
-                <wp:lineTo x="21414" y="21414"/>
-                <wp:lineTo x="21414" y="0"/>
-                <wp:lineTo x="0" y="0"/>
-              </wp:wrapPolygon>
-            </wp:wrapThrough>
-            <wp:docPr id="27" name="Picture 27"/>
-            <wp:cNvGraphicFramePr>
-              <a:graphicFrameLocks xmlns:a="http://schemas.openxmlformats.org/drawingml/2006/main" noChangeAspect="1"/>
-            </wp:cNvGraphicFramePr>
-            <a:graphic xmlns:a="http://schemas.openxmlformats.org/drawingml/2006/main">
-              <a:graphicData uri="http://schemas.openxmlformats.org/drawingml/2006/picture">
-                <pic:pic xmlns:pic="http://schemas.openxmlformats.org/drawingml/2006/picture">
-                  <pic:nvPicPr>
-                    <pic:cNvPr id="0" name="destination-detected.png"/>
-                    <pic:cNvPicPr/>
-                  </pic:nvPicPr>
-                  <pic:blipFill>
-                    <a:blip r:embed="rId13">
-                      <a:extLst>
-                        <a:ext uri="{28A0092B-C50C-407E-A947-70E740481C1C}">
-                          <a14:useLocalDpi xmlns:a14="http://schemas.microsoft.com/office/drawing/2010/main" val="0"/>
-                        </a:ext>
-                      </a:extLst>
-                    </a:blip>
-                    <a:stretch>
-                      <a:fillRect/>
-                    </a:stretch>
-                  </pic:blipFill>
-                  <pic:spPr>
-                    <a:xfrm>
-                      <a:off x="0" y="0"/>
-                      <a:ext cx="2587625" cy="2587625"/>
-                    </a:xfrm>
-                    <a:prstGeom prst="rect">
-                      <a:avLst/>
-                    </a:prstGeom>
-                  </pic:spPr>
-                </pic:pic>
-              </a:graphicData>
-            </a:graphic>
-            <wp14:sizeRelH relativeFrom="margin">
-              <wp14:pctWidth>0</wp14:pctWidth>
-            </wp14:sizeRelH>
-            <wp14:sizeRelV relativeFrom="margin">
-              <wp14:pctHeight>0</wp14:pctHeight>
-            </wp14:sizeRelV>
-          </wp:anchor>
-        </w:drawing>
-      </w:r>
-      <w:r>
-        <w:rPr>
-          <w:noProof/>
-        </w:rPr>
-        <w:drawing>
-          <wp:anchor distT="0" distB="0" distL="114300" distR="114300" simplePos="0" relativeHeight="251660335" behindDoc="0" locked="0" layoutInCell="1" allowOverlap="1" wp14:anchorId="7E7C6061" wp14:editId="29503403">
-            <wp:simplePos x="0" y="0"/>
-            <wp:positionH relativeFrom="page">
-              <wp:posOffset>457200</wp:posOffset>
-            </wp:positionH>
-            <wp:positionV relativeFrom="page">
-              <wp:posOffset>2091055</wp:posOffset>
-            </wp:positionV>
-            <wp:extent cx="2587625" cy="2587625"/>
-            <wp:effectExtent l="0" t="0" r="3175" b="3175"/>
-            <wp:wrapThrough wrapText="bothSides">
-              <wp:wrapPolygon edited="0">
-                <wp:start x="0" y="0"/>
-                <wp:lineTo x="0" y="21414"/>
-                <wp:lineTo x="21414" y="21414"/>
-                <wp:lineTo x="21414" y="0"/>
-                <wp:lineTo x="0" y="0"/>
-              </wp:wrapPolygon>
-            </wp:wrapThrough>
-            <wp:docPr id="26" name="Picture 26"/>
-            <wp:cNvGraphicFramePr>
-              <a:graphicFrameLocks xmlns:a="http://schemas.openxmlformats.org/drawingml/2006/main" noChangeAspect="1"/>
-            </wp:cNvGraphicFramePr>
-            <a:graphic xmlns:a="http://schemas.openxmlformats.org/drawingml/2006/main">
-              <a:graphicData uri="http://schemas.openxmlformats.org/drawingml/2006/picture">
-                <pic:pic xmlns:pic="http://schemas.openxmlformats.org/drawingml/2006/picture">
-                  <pic:nvPicPr>
-                    <pic:cNvPr id="0" name="destination-color.png"/>
-                    <pic:cNvPicPr/>
-                  </pic:nvPicPr>
-                  <pic:blipFill>
-                    <a:blip r:embed="rId14">
-                      <a:extLst>
-                        <a:ext uri="{28A0092B-C50C-407E-A947-70E740481C1C}">
-                          <a14:useLocalDpi xmlns:a14="http://schemas.microsoft.com/office/drawing/2010/main" val="0"/>
-                        </a:ext>
-                      </a:extLst>
-                    </a:blip>
-                    <a:stretch>
-                      <a:fillRect/>
-                    </a:stretch>
-                  </pic:blipFill>
-                  <pic:spPr>
-                    <a:xfrm>
-                      <a:off x="0" y="0"/>
-                      <a:ext cx="2587625" cy="2587625"/>
-                    </a:xfrm>
-                    <a:prstGeom prst="rect">
-                      <a:avLst/>
-                    </a:prstGeom>
-                  </pic:spPr>
-                </pic:pic>
-              </a:graphicData>
-            </a:graphic>
-            <wp14:sizeRelH relativeFrom="margin">
-              <wp14:pctWidth>0</wp14:pctWidth>
-            </wp14:sizeRelH>
-            <wp14:sizeRelV relativeFrom="margin">
-              <wp14:pctHeight>0</wp14:pctHeight>
-            </wp14:sizeRelV>
-          </wp:anchor>
-        </w:drawing>
-      </w:r>
-      <w:r>
-        <w:rPr>
-          <w:noProof/>
-        </w:rPr>
-        <mc:AlternateContent>
-          <mc:Choice Requires="wps">
-            <w:drawing>
-              <wp:anchor distT="0" distB="0" distL="114300" distR="114300" simplePos="0" relativeHeight="251658258" behindDoc="0" locked="0" layoutInCell="0" allowOverlap="1" wp14:anchorId="2B6114F1" wp14:editId="1E44BCCD">
-                <wp:simplePos x="0" y="0"/>
-                <wp:positionH relativeFrom="page">
-                  <wp:posOffset>3335020</wp:posOffset>
-                </wp:positionH>
-                <wp:positionV relativeFrom="page">
-                  <wp:posOffset>3479800</wp:posOffset>
-                </wp:positionV>
-                <wp:extent cx="2926080" cy="521335"/>
-                <wp:effectExtent l="0" t="0" r="0" b="12065"/>
-                <wp:wrapTight wrapText="bothSides">
-                  <wp:wrapPolygon edited="0">
-                    <wp:start x="188" y="0"/>
-                    <wp:lineTo x="188" y="21048"/>
-                    <wp:lineTo x="21188" y="21048"/>
-                    <wp:lineTo x="21188" y="0"/>
-                    <wp:lineTo x="188" y="0"/>
-                  </wp:wrapPolygon>
-                </wp:wrapTight>
-                <wp:docPr id="13" name="Text Box 22"/>
-                <wp:cNvGraphicFramePr>
-                  <a:graphicFrameLocks xmlns:a="http://schemas.openxmlformats.org/drawingml/2006/main"/>
-                </wp:cNvGraphicFramePr>
-                <a:graphic xmlns:a="http://schemas.openxmlformats.org/drawingml/2006/main">
-                  <a:graphicData uri="http://schemas.microsoft.com/office/word/2010/wordprocessingShape">
-                    <wps:wsp>
-                      <wps:cNvSpPr txBox="1">
-                        <a:spLocks noChangeArrowheads="1"/>
-                      </wps:cNvSpPr>
-                      <wps:spPr bwMode="auto">
-                        <a:xfrm>
-                          <a:off x="0" y="0"/>
-                          <a:ext cx="2926080" cy="521335"/>
-                        </a:xfrm>
-                        <a:prstGeom prst="rect">
-                          <a:avLst/>
-                        </a:prstGeom>
-                        <a:noFill/>
-                        <a:ln>
-                          <a:noFill/>
-                        </a:ln>
-                        <a:extLst>
-                          <a:ext uri="{909E8E84-426E-40dd-AFC4-6F175D3DCCD1}">
-                            <a14:hiddenFill xmlns:a14="http://schemas.microsoft.com/office/drawing/2010/main">
-                              <a:solidFill>
-                                <a:srgbClr val="FFFFFF"/>
-                              </a:solidFill>
-                            </a14:hiddenFill>
-                          </a:ext>
-                          <a:ext uri="{91240B29-F687-4f45-9708-019B960494DF}">
-                            <a14:hiddenLine xmlns:a14="http://schemas.microsoft.com/office/drawing/2010/main" w="9525">
-                              <a:solidFill>
-                                <a:srgbClr val="000000"/>
-                              </a:solidFill>
-                              <a:miter lim="800000"/>
-                              <a:headEnd/>
-                              <a:tailEnd/>
-                            </a14:hiddenLine>
-                          </a:ext>
-                          <a:ext uri="{FAA26D3D-D897-4be2-8F04-BA451C77F1D7}">
-                            <ma14:placeholderFlag xmlns:ma14="http://schemas.microsoft.com/office/mac/drawingml/2011/main"/>
-                          </a:ext>
-                        </a:extLst>
-                      </wps:spPr>
-                      <wps:txbx>
-                        <w:txbxContent>
-                          <w:p>
-                            <w:pPr>
-                              <w:pStyle w:val="Heading3"/>
-                            </w:pPr>
-                            <w:r>
-                              <w:t>Details</w:t>
-                            </w:r>
-                          </w:p>
-                        </w:txbxContent>
-                      </wps:txbx>
-                      <wps:bodyPr rot="0" vert="horz" wrap="square" lIns="91440" tIns="0" rIns="91440" bIns="0" anchor="t" anchorCtr="0" upright="1">
-                        <a:noAutofit/>
-                      </wps:bodyPr>
-                    </wps:wsp>
-                  </a:graphicData>
-                </a:graphic>
-                <wp14:sizeRelH relativeFrom="page">
-                  <wp14:pctWidth>0</wp14:pctWidth>
-                </wp14:sizeRelH>
-                <wp14:sizeRelV relativeFrom="page">
-                  <wp14:pctHeight>0</wp14:pctHeight>
-                </wp14:sizeRelV>
-              </wp:anchor>
-            </w:drawing>
-          </mc:Choice>
-          <mc:Fallback>
-            <w:pict>
-              <v:shape id="Text Box 22" o:spid="_x0000_s1034" type="#_x0000_t202" style="position:absolute;margin-left:262.6pt;margin-top:274pt;width:230.4pt;height:41.05pt;z-index:251658258;visibility:visible;mso-wrap-style:square;mso-width-percent:0;mso-height-percent:0;mso-wrap-distance-left:9pt;mso-wrap-distance-top:0;mso-wrap-distance-right:9pt;mso-wrap-distance-bottom:0;mso-position-horizontal:absolute;mso-position-horizontal-relative:page;mso-position-vertical:absolute;mso-position-vertical-relative:page;mso-width-percent:0;mso-height-percent:0;mso-width-relative:page;mso-height-relative:page;v-text-anchor:top" o:gfxdata="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" o:allowincell="f" filled="f" stroked="f">
-                <v:textbox inset=",0,,0">
-                  <w:txbxContent>
-                    <w:p>
-                      <w:pPr>
-                        <w:pStyle w:val="Heading3"/>
-                      </w:pPr>
-                      <w:r>
-                        <w:t>Details</w:t>
-                      </w:r>
-                    </w:p>
-                  </w:txbxContent>
-                </v:textbox>
-                <w10:wrap type="tight" anchorx="page" anchory="page"/>
-              </v:shape>
-            </w:pict>
-          </mc:Fallback>
-        </mc:AlternateContent>
-      </w:r>
-      <w:r>
-        <w:rPr>
-          <w:noProof/>
-        </w:rPr>
-        <mc:AlternateContent>
-          <mc:Choice Requires="wps">
-            <w:drawing>
-              <wp:anchor distT="0" distB="0" distL="114300" distR="114300" simplePos="0" relativeHeight="251658260" behindDoc="0" locked="0" layoutInCell="0" allowOverlap="1" wp14:anchorId="29DF557A" wp14:editId="438BDE56">
-                <wp:simplePos x="0" y="0"/>
-                <wp:positionH relativeFrom="page">
-                  <wp:posOffset>6383020</wp:posOffset>
-                </wp:positionH>
-                <wp:positionV relativeFrom="page">
-                  <wp:posOffset>4165600</wp:posOffset>
-                </wp:positionV>
-                <wp:extent cx="2926080" cy="2921000"/>
-                <wp:effectExtent l="0" t="0" r="0" b="0"/>
-                <wp:wrapTight wrapText="bothSides">
-                  <wp:wrapPolygon edited="0">
-                    <wp:start x="188" y="0"/>
-                    <wp:lineTo x="188" y="21412"/>
-                    <wp:lineTo x="21188" y="21412"/>
-                    <wp:lineTo x="21188" y="0"/>
-                    <wp:lineTo x="188" y="0"/>
-                  </wp:wrapPolygon>
-                </wp:wrapTight>
-                <wp:docPr id="7" name="Text Box 24"/>
-                <wp:cNvGraphicFramePr>
-                  <a:graphicFrameLocks xmlns:a="http://schemas.openxmlformats.org/drawingml/2006/main"/>
-                </wp:cNvGraphicFramePr>
-                <a:graphic xmlns:a="http://schemas.openxmlformats.org/drawingml/2006/main">
-                  <a:graphicData uri="http://schemas.microsoft.com/office/word/2010/wordprocessingShape">
-                    <wps:wsp>
-                      <wps:cNvSpPr txBox="1">
-                        <a:spLocks noChangeArrowheads="1"/>
-                      </wps:cNvSpPr>
-                      <wps:spPr bwMode="auto">
-                        <a:xfrm>
-                          <a:off x="0" y="0"/>
-                          <a:ext cx="2926080" cy="2921000"/>
-                        </a:xfrm>
-                        <a:prstGeom prst="rect">
-                          <a:avLst/>
-                        </a:prstGeom>
-                        <a:noFill/>
-                        <a:ln>
-                          <a:noFill/>
-                        </a:ln>
-                        <a:extLst>
-                          <a:ext uri="{909E8E84-426E-40dd-AFC4-6F175D3DCCD1}">
-                            <a14:hiddenFill xmlns:a14="http://schemas.microsoft.com/office/drawing/2010/main">
-                              <a:solidFill>
-                                <a:srgbClr val="FFFFFF"/>
-                              </a:solidFill>
-                            </a14:hiddenFill>
-                          </a:ext>
-                          <a:ext uri="{91240B29-F687-4f45-9708-019B960494DF}">
-                            <a14:hiddenLine xmlns:a14="http://schemas.microsoft.com/office/drawing/2010/main" w="9525">
-                              <a:solidFill>
-                                <a:srgbClr val="000000"/>
-                              </a:solidFill>
-                              <a:miter lim="800000"/>
-                              <a:headEnd/>
-                              <a:tailEnd/>
-                            </a14:hiddenLine>
-                          </a:ext>
-                          <a:ext uri="{FAA26D3D-D897-4be2-8F04-BA451C77F1D7}">
-                            <ma14:placeholderFlag xmlns:ma14="http://schemas.microsoft.com/office/mac/drawingml/2011/main"/>
-                          </a:ext>
-                          <a:ext uri="{C572A759-6A51-4108-AA02-DFA0A04FC94B}">
-                            <ma14:wrappingTextBoxFlag xmlns:ma14="http://schemas.microsoft.com/office/mac/drawingml/2011/main" val="1"/>
-                          </a:ext>
-                        </a:extLst>
-                      </wps:spPr>
-                      <wps:linkedTxbx id="10" seq="1"/>
-                      <wps:bodyPr rot="0" vert="horz" wrap="square" lIns="91440" tIns="0" rIns="91440" bIns="0" anchor="t" anchorCtr="0" upright="1">
-                        <a:noAutofit/>
-                      </wps:bodyPr>
-                    </wps:wsp>
-                  </a:graphicData>
-                </a:graphic>
-                <wp14:sizeRelH relativeFrom="page">
-                  <wp14:pctWidth>0</wp14:pctWidth>
-                </wp14:sizeRelH>
-                <wp14:sizeRelV relativeFrom="page">
-                  <wp14:pctHeight>0</wp14:pctHeight>
-                </wp14:sizeRelV>
-              </wp:anchor>
-            </w:drawing>
-          </mc:Choice>
-          <mc:Fallback>
-            <w:pict>
-              <v:shape id="Text Box 24" o:spid="_x0000_s1035" type="#_x0000_t202" style="position:absolute;margin-left:502.6pt;margin-top:328pt;width:230.4pt;height:230pt;z-index:251658260;visibility:visible;mso-wrap-style:square;mso-width-percent:0;mso-height-percent:0;mso-wrap-distance-left:9pt;mso-wrap-distance-top:0;mso-wrap-distance-right:9pt;mso-wrap-distance-bottom:0;mso-position-horizontal:absolute;mso-position-horizontal-relative:page;mso-position-vertical:absolute;mso-position-vertical-relative:page;mso-width-percent:0;mso-height-percent:0;mso-width-relative:page;mso-height-relative:page;v-text-anchor:top" o:gfxdata="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" mv:complextextbox="1" o:allowincell="f" filled="f" stroked="f">
-                <v:textbox inset=",0,,0">
-                  <w:txbxContent/>
-                </v:textbox>
-                <w10:wrap type="tight" anchorx="page" anchory="page"/>
-              </v:shape>
-            </w:pict>
-          </mc:Fallback>
-        </mc:AlternateContent>
-      </w:r>
-      <w:r>
-        <w:rPr>
-          <w:noProof/>
-        </w:rPr>
-        <mc:AlternateContent>
-          <mc:Choice Requires="wps">
-            <w:drawing>
-              <wp:anchor distT="0" distB="0" distL="114300" distR="114300" simplePos="0" relativeHeight="251658259" behindDoc="0" locked="0" layoutInCell="0" allowOverlap="1" wp14:anchorId="632B2F6F" wp14:editId="7476E3B7">
-                <wp:simplePos x="0" y="0"/>
-                <wp:positionH relativeFrom="page">
-                  <wp:posOffset>3335020</wp:posOffset>
-                </wp:positionH>
-                <wp:positionV relativeFrom="page">
-                  <wp:posOffset>4165600</wp:posOffset>
-                </wp:positionV>
-                <wp:extent cx="2926080" cy="2921000"/>
-                <wp:effectExtent l="0" t="0" r="0" b="0"/>
-                <wp:wrapTight wrapText="bothSides">
-                  <wp:wrapPolygon edited="0">
-                    <wp:start x="188" y="0"/>
-                    <wp:lineTo x="188" y="21412"/>
-                    <wp:lineTo x="21188" y="21412"/>
-                    <wp:lineTo x="21188" y="0"/>
-                    <wp:lineTo x="188" y="0"/>
-                  </wp:wrapPolygon>
-                </wp:wrapTight>
-                <wp:docPr id="11" name="Text Box 23"/>
-                <wp:cNvGraphicFramePr>
-                  <a:graphicFrameLocks xmlns:a="http://schemas.openxmlformats.org/drawingml/2006/main"/>
-                </wp:cNvGraphicFramePr>
-                <a:graphic xmlns:a="http://schemas.openxmlformats.org/drawingml/2006/main">
-                  <a:graphicData uri="http://schemas.microsoft.com/office/word/2010/wordprocessingShape">
-                    <wps:wsp>
-                      <wps:cNvSpPr txBox="1">
-                        <a:spLocks noChangeArrowheads="1"/>
-                      </wps:cNvSpPr>
-                      <wps:spPr bwMode="auto">
-                        <a:xfrm>
-                          <a:off x="0" y="0"/>
-                          <a:ext cx="2926080" cy="2921000"/>
-                        </a:xfrm>
-                        <a:prstGeom prst="rect">
-                          <a:avLst/>
-                        </a:prstGeom>
-                        <a:noFill/>
-                        <a:ln>
-                          <a:noFill/>
-                        </a:ln>
-                        <a:extLst>
-                          <a:ext uri="{909E8E84-426E-40dd-AFC4-6F175D3DCCD1}">
-                            <a14:hiddenFill xmlns:a14="http://schemas.microsoft.com/office/drawing/2010/main">
-                              <a:solidFill>
-                                <a:srgbClr val="FFFFFF"/>
-                              </a:solidFill>
-                            </a14:hiddenFill>
-                          </a:ext>
-                          <a:ext uri="{91240B29-F687-4f45-9708-019B960494DF}">
-                            <a14:hiddenLine xmlns:a14="http://schemas.microsoft.com/office/drawing/2010/main" w="9525">
-                              <a:solidFill>
-                                <a:srgbClr val="000000"/>
-                              </a:solidFill>
-                              <a:miter lim="800000"/>
-                              <a:headEnd/>
-                              <a:tailEnd/>
-                            </a14:hiddenLine>
-                          </a:ext>
-                          <a:ext uri="{FAA26D3D-D897-4be2-8F04-BA451C77F1D7}">
-                            <ma14:placeholderFlag xmlns:ma14="http://schemas.microsoft.com/office/mac/drawingml/2011/main"/>
-                          </a:ext>
-                          <a:ext uri="{C572A759-6A51-4108-AA02-DFA0A04FC94B}">
-                            <ma14:wrappingTextBoxFlag xmlns:ma14="http://schemas.microsoft.com/office/mac/drawingml/2011/main" val="1"/>
-                          </a:ext>
-                        </a:extLst>
-                      </wps:spPr>
-                      <wps:txbx id="10">
-                        <w:txbxContent>
-                          <w:p>
-                            <w:pPr>
-                              <w:pStyle w:val="BodyText"/>
-                            </w:pPr>
-                            <w:r>
-                              <w:t xml:space="preserve">Guide Dog is built using an ASUS </w:t>
-                            </w:r>
-                            <w:proofErr w:type="spellStart"/>
-                            <w:r>
-                              <w:t>Xtion</w:t>
-                            </w:r>
-                            <w:proofErr w:type="spellEnd"/>
-                            <w:r>
-                              <w:t xml:space="preserve"> camera. This is an RGB-D camera, the same type of camera that the Microsoft </w:t>
-                            </w:r>
-                            <w:proofErr w:type="spellStart"/>
-                            <w:r>
-                              <w:t>Kinect</w:t>
-                            </w:r>
-                            <w:proofErr w:type="spellEnd"/>
-                            <w:r>
-                              <w:t xml:space="preserve"> uses. It allows the system to not only use color, but also depth information to see the surroundings and detect objects. </w:t>
-                            </w:r>
-                          </w:p>
-                          <w:p>
-                            <w:pPr>
-                              <w:pStyle w:val="BodyText"/>
-                              <w:spacing w:after="40"/>
-                            </w:pPr>
-                            <w:r>
-                              <w:t xml:space="preserve">Guide Dog takes advantage of the open source libraries such as </w:t>
-                            </w:r>
-                            <w:proofErr w:type="spellStart"/>
-                            <w:r>
-                              <w:t>OpenNI</w:t>
-                            </w:r>
-                            <w:proofErr w:type="spellEnd"/>
-                            <w:r>
-                              <w:t xml:space="preserve">, Point Cloud Library (PCL), and </w:t>
-                            </w:r>
-                            <w:proofErr w:type="spellStart"/>
-                            <w:r>
-                              <w:t>OpenCV</w:t>
-                            </w:r>
-                            <w:proofErr w:type="spellEnd"/>
-                            <w:r>
-                              <w:t xml:space="preserve"> to process the data it receiver from the camera. The system runs on any computer with Ubuntu Linux.</w:t>
-                            </w:r>
-                          </w:p>
-                          <w:p>
-                            <w:pPr>
-                              <w:pStyle w:val="BodyText"/>
-                            </w:pPr>
-                          </w:p>
-                          <w:p>
-                            <w:pPr>
-                              <w:pStyle w:val="BodyText"/>
-                            </w:pPr>
-                          </w:p>
-                          <w:p>
-                            <w:pPr>
-                              <w:pStyle w:val="BodyText"/>
-                            </w:pPr>
-                            <w:r>
-                              <w:t>Guide Dog is split into three parts:</w:t>
-                            </w:r>
-                          </w:p>
-                          <w:p>
-                            <w:pPr>
-                              <w:pStyle w:val="BodyText"/>
-                              <w:numPr>
-                                <w:ilvl w:val="0"/>
-                                <w:numId w:val="2"/>
-                              </w:numPr>
-                              <w:spacing w:after="40"/>
-                              <w:ind w:left="360" w:right="-90"/>
-                            </w:pPr>
-                            <w:r>
-                              <w:rPr>
-                                <w:b/>
-                              </w:rPr>
-                              <w:t>Destination detection</w:t>
-                            </w:r>
-                            <w:r>
-                              <w:t>:</w:t>
-                            </w:r>
-                            <w:r>
-                              <w:t xml:space="preserve"> </w:t>
-                            </w:r>
-                            <w:r>
-                              <w:t>locates the destination in the image and communicates this location to the audio interface</w:t>
-                            </w:r>
-                          </w:p>
-                          <w:p>
-                            <w:pPr>
-                              <w:pStyle w:val="BodyText"/>
-                              <w:numPr>
-                                <w:ilvl w:val="0"/>
-                                <w:numId w:val="2"/>
-                              </w:numPr>
-                              <w:spacing w:after="40"/>
-                              <w:ind w:left="360"/>
-                            </w:pPr>
-                            <w:r>
-                              <w:rPr>
-                                <w:b/>
-                              </w:rPr>
-                              <w:t>Obstacle detection</w:t>
-                            </w:r>
-                            <w:r>
-                              <w:t>:</w:t>
-                            </w:r>
-                            <w:r>
-                              <w:t xml:space="preserve"> </w:t>
-                            </w:r>
-                            <w:r>
-                              <w:t>locates all of the obstacles in view and communicates the locations to the audio interface</w:t>
-                            </w:r>
-                          </w:p>
-                          <w:p>
-                            <w:pPr>
-                              <w:pStyle w:val="BodyText"/>
-                              <w:numPr>
-                                <w:ilvl w:val="0"/>
-                                <w:numId w:val="2"/>
-                              </w:numPr>
-                              <w:spacing w:after="40"/>
-                              <w:ind w:left="360"/>
-                            </w:pPr>
-                            <w:r>
-                              <w:rPr>
-                                <w:b/>
-                              </w:rPr>
-                              <w:t>Audio interface</w:t>
-                            </w:r>
-                            <w:r>
-                              <w:t>: takes the locations it receives and communicates them via audio to the user.</w:t>
-                            </w:r>
-                          </w:p>
-                          <w:p>
-                            <w:pPr>
-                              <w:pStyle w:val="BodyText"/>
-                              <w:spacing w:after="40"/>
-                              <w:ind w:left="360"/>
-                            </w:pPr>
-                          </w:p>
-                        </w:txbxContent>
-                      </wps:txbx>
-                      <wps:bodyPr rot="0" vert="horz" wrap="square" lIns="91440" tIns="0" rIns="91440" bIns="0" anchor="t" anchorCtr="0" upright="1">
-                        <a:noAutofit/>
-                      </wps:bodyPr>
-                    </wps:wsp>
-                  </a:graphicData>
-                </a:graphic>
-                <wp14:sizeRelH relativeFrom="page">
-                  <wp14:pctWidth>0</wp14:pctWidth>
-                </wp14:sizeRelH>
-                <wp14:sizeRelV relativeFrom="page">
-                  <wp14:pctHeight>0</wp14:pctHeight>
-                </wp14:sizeRelV>
-              </wp:anchor>
-            </w:drawing>
-          </mc:Choice>
-          <mc:Fallback>
-            <w:pict>
-              <v:shape id="Text Box 23" o:spid="_x0000_s1036" type="#_x0000_t202" style="position:absolute;margin-left:262.6pt;margin-top:328pt;width:230.4pt;height:230pt;z-index:251658259;visibility:visible;mso-wrap-style:square;mso-width-percent:0;mso-height-percent:0;mso-wrap-distance-left:9pt;mso-wrap-distance-top:0;mso-wrap-distance-right:9pt;mso-wrap-distance-bottom:0;mso-position-horizontal:absolute;mso-position-horizontal-relative:page;mso-position-vertical:absolute;mso-position-vertical-relative:page;mso-width-percent:0;mso-height-percent:0;mso-width-relative:page;mso-height-relative:page;v-text-anchor:top" o:gfxdata="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" mv:complextextbox="1" o:allowincell="f" filled="f" stroked="f">
-                <v:textbox style="mso-next-textbox:#Text Box 24" inset=",0,,0">
-                  <w:txbxContent>
-                    <w:p>
-                      <w:pPr>
-                        <w:pStyle w:val="BodyText"/>
-                      </w:pPr>
-                      <w:r>
-                        <w:t xml:space="preserve">Guide Dog is built using an ASUS </w:t>
-                      </w:r>
-                      <w:proofErr w:type="spellStart"/>
-                      <w:r>
-                        <w:t>Xtion</w:t>
-                      </w:r>
-                      <w:proofErr w:type="spellEnd"/>
-                      <w:r>
-                        <w:t xml:space="preserve"> camera. This is an RGB-D camera, the same type of camera that the Microsoft </w:t>
-                      </w:r>
-                      <w:proofErr w:type="spellStart"/>
-                      <w:r>
-                        <w:t>Kinect</w:t>
-                      </w:r>
-                      <w:proofErr w:type="spellEnd"/>
-                      <w:r>
-                        <w:t xml:space="preserve"> uses. It allows the system to not only use color, but also depth information to see the surroundings and detect objects. </w:t>
-                      </w:r>
-                    </w:p>
-                    <w:p>
-                      <w:pPr>
-                        <w:pStyle w:val="BodyText"/>
-                        <w:spacing w:after="40"/>
-                      </w:pPr>
-                      <w:r>
-                        <w:t xml:space="preserve">Guide Dog takes advantage of the open source libraries such as </w:t>
-                      </w:r>
-                      <w:proofErr w:type="spellStart"/>
-                      <w:r>
-                        <w:t>OpenNI</w:t>
-                      </w:r>
-                      <w:proofErr w:type="spellEnd"/>
-                      <w:r>
-                        <w:t xml:space="preserve">, Point Cloud Library (PCL), and </w:t>
-                      </w:r>
-                      <w:proofErr w:type="spellStart"/>
-                      <w:r>
-                        <w:t>OpenCV</w:t>
-                      </w:r>
-                      <w:proofErr w:type="spellEnd"/>
-                      <w:r>
-                        <w:t xml:space="preserve"> to process the data it receiver from the camera. The system runs on any computer with Ubuntu Linux.</w:t>
-                      </w:r>
-                    </w:p>
-                    <w:p>
-                      <w:pPr>
-                        <w:pStyle w:val="BodyText"/>
-                      </w:pPr>
-                    </w:p>
-                    <w:p>
-                      <w:pPr>
-                        <w:pStyle w:val="BodyText"/>
-                      </w:pPr>
-                    </w:p>
-                    <w:p>
-                      <w:pPr>
-                        <w:pStyle w:val="BodyText"/>
-                      </w:pPr>
-                      <w:r>
-                        <w:t>Guide Dog is split into three parts:</w:t>
-                      </w:r>
-                    </w:p>
-                    <w:p>
-                      <w:pPr>
-                        <w:pStyle w:val="BodyText"/>
-                        <w:numPr>
-                          <w:ilvl w:val="0"/>
-                          <w:numId w:val="2"/>
-                        </w:numPr>
-                        <w:spacing w:after="40"/>
-                        <w:ind w:left="360" w:right="-90"/>
-                      </w:pPr>
-                      <w:r>
-                        <w:rPr>
-                          <w:b/>
-                        </w:rPr>
-                        <w:t>Destination detection</w:t>
-                      </w:r>
-                      <w:r>
-                        <w:t>:</w:t>
-                      </w:r>
-                      <w:r>
-                        <w:t xml:space="preserve"> </w:t>
-                      </w:r>
-                      <w:r>
-                        <w:t>locates the destination in the image and communicates this location to the audio interface</w:t>
-                      </w:r>
-                    </w:p>
-                    <w:p>
-                      <w:pPr>
-                        <w:pStyle w:val="BodyText"/>
-                        <w:numPr>
-                          <w:ilvl w:val="0"/>
-                          <w:numId w:val="2"/>
-                        </w:numPr>
-                        <w:spacing w:after="40"/>
-                        <w:ind w:left="360"/>
-                      </w:pPr>
-                      <w:r>
-                        <w:rPr>
-                          <w:b/>
-                        </w:rPr>
-                        <w:t>Obstacle detection</w:t>
-                      </w:r>
-                      <w:r>
-                        <w:t>:</w:t>
-                      </w:r>
-                      <w:r>
-                        <w:t xml:space="preserve"> </w:t>
-                      </w:r>
-                      <w:r>
-                        <w:t>locates all of the obstacles in view and communicates the locations to the audio interface</w:t>
-                      </w:r>
-                    </w:p>
-                    <w:p>
-                      <w:pPr>
-                        <w:pStyle w:val="BodyText"/>
-                        <w:numPr>
-                          <w:ilvl w:val="0"/>
-                          <w:numId w:val="2"/>
-                        </w:numPr>
-                        <w:spacing w:after="40"/>
-                        <w:ind w:left="360"/>
-                      </w:pPr>
-                      <w:r>
-                        <w:rPr>
-                          <w:b/>
-                        </w:rPr>
-                        <w:t>Audio interface</w:t>
-                      </w:r>
-                      <w:r>
-                        <w:t>: takes the locations it receives and communicates them via audio to the user.</w:t>
-                      </w:r>
-                    </w:p>
-                    <w:p>
-                      <w:pPr>
-                        <w:pStyle w:val="BodyText"/>
-                        <w:spacing w:after="40"/>
-                        <w:ind w:left="360"/>
-                      </w:pPr>
-                    </w:p>
-                  </w:txbxContent>
-                </v:textbox>
-                <w10:wrap type="tight" anchorx="page" anchory="page"/>
-              </v:shape>
-            </w:pict>
-          </mc:Fallback>
-        </mc:AlternateContent>
-      </w:r>
-      <w:r>
-        <w:rPr>
-          <w:noProof/>
-        </w:rPr>
-        <w:drawing>
-          <wp:anchor distT="0" distB="0" distL="114300" distR="114300" simplePos="0" relativeHeight="251658276" behindDoc="0" locked="0" layoutInCell="1" allowOverlap="1" wp14:anchorId="349A88E8" wp14:editId="0A8E9C31">
-            <wp:simplePos x="0" y="0"/>
-            <wp:positionH relativeFrom="page">
-              <wp:posOffset>434340</wp:posOffset>
-            </wp:positionH>
-            <wp:positionV relativeFrom="page">
-              <wp:posOffset>457200</wp:posOffset>
-            </wp:positionV>
-            <wp:extent cx="9189720" cy="2953385"/>
-            <wp:effectExtent l="0" t="0" r="5080" b="0"/>
-            <wp:wrapNone/>
-            <wp:docPr id="31" name="Picture 2" descr=":p2-spec-brochure-fc12-R2:Assets:interiorOverlay.png"/>
-            <wp:cNvGraphicFramePr>
-              <a:graphicFrameLocks xmlns:a="http://schemas.openxmlformats.org/drawingml/2006/main" noChangeAspect="1"/>
-            </wp:cNvGraphicFramePr>
-            <a:graphic xmlns:a="http://schemas.openxmlformats.org/drawingml/2006/main">
-              <a:graphicData uri="http://schemas.openxmlformats.org/drawingml/2006/picture">
-                <pic:pic xmlns:pic="http://schemas.openxmlformats.org/drawingml/2006/picture">
-                  <pic:nvPicPr>
-                    <pic:cNvPr id="0" name="Picture 2" descr=":p2-spec-brochure-fc12-R2:Assets:interiorOverlay.png"/>
-                    <pic:cNvPicPr>
-                      <a:picLocks noChangeAspect="1" noChangeArrowheads="1"/>
-                    </pic:cNvPicPr>
-                  </pic:nvPicPr>
-                  <pic:blipFill>
-                    <a:blip r:embed="rId15"/>
-                    <a:srcRect/>
-                    <a:stretch>
-                      <a:fillRect/>
-                    </a:stretch>
-                  </pic:blipFill>
-                  <pic:spPr bwMode="auto">
-                    <a:xfrm>
-                      <a:off x="0" y="0"/>
-                      <a:ext cx="9189720" cy="2953385"/>
-                    </a:xfrm>
-                    <a:prstGeom prst="rect">
-                      <a:avLst/>
-                    </a:prstGeom>
-                    <a:noFill/>
-                    <a:ln w="9525">
-                      <a:noFill/>
-                      <a:miter lim="800000"/>
-                      <a:headEnd/>
-                      <a:tailEnd/>
-                    </a:ln>
-                  </pic:spPr>
-                </pic:pic>
-              </a:graphicData>
-            </a:graphic>
-          </wp:anchor>
-        </w:drawing>
-      </w:r>
-      <w:r>
-        <w:rPr>
-          <w:noProof/>
-        </w:rPr>
-        <mc:AlternateContent>
           <mc:Choice Requires="wpg">
             <w:drawing>
-              <wp:anchor distT="0" distB="0" distL="114300" distR="114300" simplePos="1" relativeHeight="251658279" behindDoc="0" locked="0" layoutInCell="1" allowOverlap="1" wp14:anchorId="3EBAB9C0" wp14:editId="343EA5ED">
-                <wp:simplePos x="720725" y="1181100"/>
+              <wp:anchor distT="0" distB="0" distL="114300" distR="114300" simplePos="1" relativeHeight="251658279" behindDoc="0" locked="0" layoutInCell="1" allowOverlap="1" wp14:anchorId="7BC70381" wp14:editId="48E92EA9">
+                <wp:simplePos x="720725" y="1155700"/>
                 <wp:positionH relativeFrom="page">
                   <wp:posOffset>720725</wp:posOffset>
                 </wp:positionH>
                 <wp:positionV relativeFrom="page">
-                  <wp:posOffset>1181100</wp:posOffset>
+                  <wp:posOffset>1155700</wp:posOffset>
                 </wp:positionV>
                 <wp:extent cx="5807075" cy="1035050"/>
                 <wp:effectExtent l="0" t="0" r="0" b="6350"/>
@@ -2827,7 +1616,7 @@
                             </a:ext>
                           </a:extLst>
                         </wps:spPr>
-                        <wps:txbx id="11">
+                        <wps:txbx id="8">
                           <w:txbxContent>
                             <w:p>
                               <w:pPr>
@@ -2883,7 +1672,7 @@
                             </a:ext>
                           </a:extLst>
                         </wps:spPr>
-                        <wps:linkedTxbx id="11" seq="1"/>
+                        <wps:linkedTxbx id="8" seq="1"/>
                         <wps:bodyPr rot="0" spcFirstLastPara="0" vertOverflow="overflow" horzOverflow="overflow" vert="horz" wrap="square" lIns="0" tIns="0" rIns="0" bIns="0" numCol="1" spcCol="0" rtlCol="0" fromWordArt="0" anchor="t" anchorCtr="0" forceAA="0" compatLnSpc="1">
                           <a:prstTxWarp prst="textNoShape">
                             <a:avLst/>
@@ -2913,7 +1702,7 @@
                             </a:ext>
                           </a:extLst>
                         </wps:spPr>
-                        <wps:linkedTxbx id="11" seq="2"/>
+                        <wps:linkedTxbx id="8" seq="2"/>
                         <wps:bodyPr rot="0" spcFirstLastPara="0" vertOverflow="overflow" horzOverflow="overflow" vert="horz" wrap="square" lIns="0" tIns="0" rIns="0" bIns="0" numCol="1" spcCol="0" rtlCol="0" fromWordArt="0" anchor="t" anchorCtr="0" forceAA="0" compatLnSpc="1">
                           <a:prstTxWarp prst="textNoShape">
                             <a:avLst/>
@@ -2943,7 +1732,7 @@
                             </a:ext>
                           </a:extLst>
                         </wps:spPr>
-                        <wps:linkedTxbx id="11" seq="3"/>
+                        <wps:linkedTxbx id="8" seq="3"/>
                         <wps:bodyPr rot="0" spcFirstLastPara="0" vertOverflow="overflow" horzOverflow="overflow" vert="horz" wrap="square" lIns="0" tIns="0" rIns="0" bIns="0" numCol="1" spcCol="0" rtlCol="0" fromWordArt="0" anchor="t" anchorCtr="0" forceAA="0" compatLnSpc="1">
                           <a:prstTxWarp prst="textNoShape">
                             <a:avLst/>
@@ -2973,7 +1762,7 @@
                             </a:ext>
                           </a:extLst>
                         </wps:spPr>
-                        <wps:linkedTxbx id="11" seq="4"/>
+                        <wps:linkedTxbx id="8" seq="4"/>
                         <wps:bodyPr rot="0" spcFirstLastPara="0" vertOverflow="overflow" horzOverflow="overflow" vert="horz" wrap="square" lIns="0" tIns="0" rIns="0" bIns="0" numCol="1" spcCol="0" rtlCol="0" fromWordArt="0" anchor="t" anchorCtr="0" forceAA="0" compatLnSpc="1">
                           <a:prstTxWarp prst="textNoShape">
                             <a:avLst/>
@@ -2989,11 +1778,11 @@
           </mc:Choice>
           <mc:Fallback>
             <w:pict>
-              <v:group id="Group 14" o:spid="_x0000_s1037" style="position:absolute;margin-left:56.75pt;margin-top:93pt;width:457.25pt;height:81.5pt;z-index:251658279;mso-position-horizontal-relative:page;mso-position-vertical-relative:page" coordsize="5807075,1035050" o:gfxdata="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" mv:complextextbox="1">
-                <v:shape id="Text Box 26" o:spid="_x0000_s1038" type="#_x0000_t202" style="position:absolute;width:5807075;height:1035050;visibility:visible;mso-wrap-style:square;v-text-anchor:top" o:gfxdata="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" mv:complextextbox="1" filled="f" stroked="f">
+              <v:group id="Group 14" o:spid="_x0000_s1033" style="position:absolute;margin-left:56.75pt;margin-top:91pt;width:457.25pt;height:81.5pt;z-index:251658279;mso-position-horizontal-relative:page;mso-position-vertical-relative:page" coordsize="5807075,1035050" o:gfxdata="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" mv:complextextbox="1">
+                <v:shape id="Text Box 26" o:spid="_x0000_s1034" type="#_x0000_t202" style="position:absolute;width:5807075;height:1035050;visibility:visible;mso-wrap-style:square;v-text-anchor:top" o:gfxdata="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" mv:complextextbox="1" filled="f" stroked="f">
                   <v:textbox inset=",0,,0"/>
                 </v:shape>
-                <v:shape id="Text Box 6" o:spid="_x0000_s1039" type="#_x0000_t202" style="position:absolute;left:91440;width:5461635;height:181610;visibility:visible;mso-wrap-style:square;v-text-anchor:top" o:gfxdata="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" filled="f" stroked="f">
+                <v:shape id="Text Box 6" o:spid="_x0000_s1035" type="#_x0000_t202" style="position:absolute;left:91440;width:5461635;height:181610;visibility:visible;mso-wrap-style:square;v-text-anchor:top" o:gfxdata="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" filled="f" stroked="f">
                   <v:textbox style="mso-next-textbox:#Text Box 8" inset="0,0,0,0">
                     <w:txbxContent>
                       <w:p>
@@ -3022,22 +1811,22 @@
                     </w:txbxContent>
                   </v:textbox>
                 </v:shape>
-                <v:shape id="Text Box 8" o:spid="_x0000_s1040" type="#_x0000_t202" style="position:absolute;left:91440;top:180340;width:5461635;height:181610;visibility:visible;mso-wrap-style:square;v-text-anchor:top" o:gfxdata="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" filled="f" stroked="f">
+                <v:shape id="Text Box 8" o:spid="_x0000_s1036" type="#_x0000_t202" style="position:absolute;left:91440;top:180340;width:5461635;height:181610;visibility:visible;mso-wrap-style:square;v-text-anchor:top" o:gfxdata="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" filled="f" stroked="f">
                   <v:textbox style="mso-next-textbox:#Text Box 9" inset="0,0,0,0">
                     <w:txbxContent/>
                   </v:textbox>
                 </v:shape>
-                <v:shape id="Text Box 9" o:spid="_x0000_s1041" type="#_x0000_t202" style="position:absolute;left:91440;top:360680;width:5461635;height:182245;visibility:visible;mso-wrap-style:square;v-text-anchor:top" o:gfxdata="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" filled="f" stroked="f">
+                <v:shape id="Text Box 9" o:spid="_x0000_s1037" type="#_x0000_t202" style="position:absolute;left:91440;top:360680;width:5461635;height:182245;visibility:visible;mso-wrap-style:square;v-text-anchor:top" o:gfxdata="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" filled="f" stroked="f">
                   <v:textbox style="mso-next-textbox:#Text Box 10" inset="0,0,0,0">
                     <w:txbxContent/>
                   </v:textbox>
                 </v:shape>
-                <v:shape id="Text Box 10" o:spid="_x0000_s1042" type="#_x0000_t202" style="position:absolute;left:91440;top:541655;width:5461635;height:181610;visibility:visible;mso-wrap-style:square;v-text-anchor:top" o:gfxdata="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" filled="f" stroked="f">
+                <v:shape id="Text Box 10" o:spid="_x0000_s1038" type="#_x0000_t202" style="position:absolute;left:91440;top:541655;width:5461635;height:181610;visibility:visible;mso-wrap-style:square;v-text-anchor:top" o:gfxdata="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" filled="f" stroked="f">
                   <v:textbox style="mso-next-textbox:#Text Box 12" inset="0,0,0,0">
                     <w:txbxContent/>
                   </v:textbox>
                 </v:shape>
-                <v:shape id="Text Box 12" o:spid="_x0000_s1043" type="#_x0000_t202" style="position:absolute;left:91440;top:721995;width:5461635;height:257810;visibility:visible;mso-wrap-style:square;v-text-anchor:top" o:gfxdata="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" filled="f" stroked="f">
+                <v:shape id="Text Box 12" o:spid="_x0000_s1039" type="#_x0000_t202" style="position:absolute;left:91440;top:721995;width:5461635;height:257810;visibility:visible;mso-wrap-style:square;v-text-anchor:top" o:gfxdata="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" filled="f" stroked="f">
                   <v:textbox inset="0,0,0,0">
                     <w:txbxContent/>
                   </v:textbox>
@@ -3055,7 +1844,1208 @@
         <mc:AlternateContent>
           <mc:Choice Requires="wps">
             <w:drawing>
-              <wp:anchor distT="0" distB="0" distL="114300" distR="114300" simplePos="0" relativeHeight="251658278" behindDoc="0" locked="0" layoutInCell="0" allowOverlap="1" wp14:anchorId="09CF930A" wp14:editId="54290B3A">
+              <wp:anchor distT="0" distB="0" distL="114300" distR="114300" simplePos="0" relativeHeight="251663407" behindDoc="0" locked="0" layoutInCell="1" allowOverlap="1" wp14:anchorId="1B4B7EC3" wp14:editId="78E74F2B">
+                <wp:simplePos x="0" y="0"/>
+                <wp:positionH relativeFrom="page">
+                  <wp:posOffset>3238500</wp:posOffset>
+                </wp:positionH>
+                <wp:positionV relativeFrom="page">
+                  <wp:posOffset>2192655</wp:posOffset>
+                </wp:positionV>
+                <wp:extent cx="3022600" cy="1350645"/>
+                <wp:effectExtent l="0" t="0" r="0" b="0"/>
+                <wp:wrapThrough wrapText="bothSides">
+                  <wp:wrapPolygon edited="0">
+                    <wp:start x="182" y="0"/>
+                    <wp:lineTo x="182" y="21123"/>
+                    <wp:lineTo x="21237" y="21123"/>
+                    <wp:lineTo x="21237" y="0"/>
+                    <wp:lineTo x="182" y="0"/>
+                  </wp:wrapPolygon>
+                </wp:wrapThrough>
+                <wp:docPr id="32" name="Text Box 32"/>
+                <wp:cNvGraphicFramePr/>
+                <a:graphic xmlns:a="http://schemas.openxmlformats.org/drawingml/2006/main">
+                  <a:graphicData uri="http://schemas.microsoft.com/office/word/2010/wordprocessingShape">
+                    <wps:wsp>
+                      <wps:cNvSpPr txBox="1"/>
+                      <wps:spPr>
+                        <a:xfrm>
+                          <a:off x="0" y="0"/>
+                          <a:ext cx="3022600" cy="1350645"/>
+                        </a:xfrm>
+                        <a:prstGeom prst="rect">
+                          <a:avLst/>
+                        </a:prstGeom>
+                        <a:noFill/>
+                        <a:ln>
+                          <a:noFill/>
+                        </a:ln>
+                        <a:effectLst/>
+                        <a:extLst>
+                          <a:ext uri="{C572A759-6A51-4108-AA02-DFA0A04FC94B}">
+                            <ma14:wrappingTextBoxFlag xmlns:ma14="http://schemas.microsoft.com/office/mac/drawingml/2011/main" val="1"/>
+                          </a:ext>
+                        </a:extLst>
+                      </wps:spPr>
+                      <wps:style>
+                        <a:lnRef idx="0">
+                          <a:schemeClr val="accent1"/>
+                        </a:lnRef>
+                        <a:fillRef idx="0">
+                          <a:schemeClr val="accent1"/>
+                        </a:fillRef>
+                        <a:effectRef idx="0">
+                          <a:schemeClr val="accent1"/>
+                        </a:effectRef>
+                        <a:fontRef idx="minor">
+                          <a:schemeClr val="dk1"/>
+                        </a:fontRef>
+                      </wps:style>
+                      <wps:txbx>
+                        <w:txbxContent>
+                          <w:p>
+                            <w:pPr>
+                              <w:rPr>
+                                <w:color w:val="7F7F7F" w:themeColor="text1" w:themeTint="80"/>
+                                <w:sz w:val="22"/>
+                                <w:szCs w:val="16"/>
+                              </w:rPr>
+                            </w:pPr>
+                            <w:r>
+                              <w:t>Images</w:t>
+                            </w:r>
+                            <w:r>
+                              <w:rPr>
+                                <w:color w:val="7F7F7F" w:themeColor="text1" w:themeTint="80"/>
+                                <w:sz w:val="22"/>
+                                <w:szCs w:val="16"/>
+                              </w:rPr>
+                              <w:t>: three different perspectives of the same view.</w:t>
+                            </w:r>
+                          </w:p>
+                          <w:p>
+                            <w:pPr>
+                              <w:rPr>
+                                <w:color w:val="7F7F7F" w:themeColor="text1" w:themeTint="80"/>
+                                <w:sz w:val="22"/>
+                                <w:szCs w:val="16"/>
+                              </w:rPr>
+                            </w:pPr>
+                            <w:r>
+                              <w:rPr>
+                                <w:i/>
+                                <w:color w:val="7F7F7F" w:themeColor="text1" w:themeTint="80"/>
+                                <w:sz w:val="22"/>
+                                <w:szCs w:val="16"/>
+                              </w:rPr>
+                              <w:t>Left top</w:t>
+                            </w:r>
+                            <w:r>
+                              <w:rPr>
+                                <w:color w:val="7F7F7F" w:themeColor="text1" w:themeTint="80"/>
+                                <w:sz w:val="22"/>
+                                <w:szCs w:val="16"/>
+                              </w:rPr>
+                              <w:t>: The color view.</w:t>
+                            </w:r>
+                          </w:p>
+                          <w:p>
+                            <w:pPr>
+                              <w:rPr>
+                                <w:color w:val="7F7F7F" w:themeColor="text1" w:themeTint="80"/>
+                                <w:sz w:val="22"/>
+                                <w:szCs w:val="16"/>
+                              </w:rPr>
+                            </w:pPr>
+                            <w:r>
+                              <w:rPr>
+                                <w:i/>
+                                <w:color w:val="7F7F7F" w:themeColor="text1" w:themeTint="80"/>
+                                <w:sz w:val="22"/>
+                                <w:szCs w:val="16"/>
+                              </w:rPr>
+                              <w:t>Left bottom</w:t>
+                            </w:r>
+                            <w:r>
+                              <w:rPr>
+                                <w:color w:val="7F7F7F" w:themeColor="text1" w:themeTint="80"/>
+                                <w:sz w:val="22"/>
+                                <w:szCs w:val="16"/>
+                              </w:rPr>
+                              <w:t>: Destination detection view.</w:t>
+                            </w:r>
+                          </w:p>
+                          <w:p>
+                            <w:pPr>
+                              <w:rPr>
+                                <w:sz w:val="22"/>
+                              </w:rPr>
+                            </w:pPr>
+                            <w:r>
+                              <w:rPr>
+                                <w:i/>
+                                <w:color w:val="7F7F7F" w:themeColor="text1" w:themeTint="80"/>
+                                <w:sz w:val="22"/>
+                                <w:szCs w:val="16"/>
+                              </w:rPr>
+                              <w:t>Right</w:t>
+                            </w:r>
+                            <w:r>
+                              <w:rPr>
+                                <w:color w:val="7F7F7F" w:themeColor="text1" w:themeTint="80"/>
+                                <w:sz w:val="22"/>
+                                <w:szCs w:val="16"/>
+                              </w:rPr>
+                              <w:t>: Top down view. Destination is marked by green dot, obstacles by red dots.</w:t>
+                            </w:r>
+                          </w:p>
+                        </w:txbxContent>
+                      </wps:txbx>
+                      <wps:bodyPr rot="0" spcFirstLastPara="0" vertOverflow="overflow" horzOverflow="overflow" vert="horz" wrap="square" lIns="91440" tIns="45720" rIns="91440" bIns="45720" numCol="1" spcCol="0" rtlCol="0" fromWordArt="0" anchor="t" anchorCtr="0" forceAA="0" compatLnSpc="1">
+                        <a:prstTxWarp prst="textNoShape">
+                          <a:avLst/>
+                        </a:prstTxWarp>
+                        <a:noAutofit/>
+                      </wps:bodyPr>
+                    </wps:wsp>
+                  </a:graphicData>
+                </a:graphic>
+                <wp14:sizeRelH relativeFrom="margin">
+                  <wp14:pctWidth>0</wp14:pctWidth>
+                </wp14:sizeRelH>
+                <wp14:sizeRelV relativeFrom="margin">
+                  <wp14:pctHeight>0</wp14:pctHeight>
+                </wp14:sizeRelV>
+              </wp:anchor>
+            </w:drawing>
+          </mc:Choice>
+          <mc:Fallback>
+            <w:pict>
+              <v:shape id="Text Box 32" o:spid="_x0000_s1040" type="#_x0000_t202" style="position:absolute;margin-left:255pt;margin-top:172.65pt;width:238pt;height:106.35pt;z-index:251663407;visibility:visible;mso-wrap-style:square;mso-width-percent:0;mso-height-percent:0;mso-wrap-distance-left:9pt;mso-wrap-distance-top:0;mso-wrap-distance-right:9pt;mso-wrap-distance-bottom:0;mso-position-horizontal:absolute;mso-position-horizontal-relative:page;mso-position-vertical:absolute;mso-position-vertical-relative:page;mso-width-percent:0;mso-height-percent:0;mso-width-relative:margin;mso-height-relative:margin;v-text-anchor:top" o:gfxdata="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" mv:complextextbox="1" filled="f" stroked="f">
+                <v:textbox>
+                  <w:txbxContent>
+                    <w:p>
+                      <w:pPr>
+                        <w:rPr>
+                          <w:color w:val="7F7F7F" w:themeColor="text1" w:themeTint="80"/>
+                          <w:sz w:val="22"/>
+                          <w:szCs w:val="16"/>
+                        </w:rPr>
+                      </w:pPr>
+                      <w:r>
+                        <w:t>Images</w:t>
+                      </w:r>
+                      <w:r>
+                        <w:rPr>
+                          <w:color w:val="7F7F7F" w:themeColor="text1" w:themeTint="80"/>
+                          <w:sz w:val="22"/>
+                          <w:szCs w:val="16"/>
+                        </w:rPr>
+                        <w:t>: three different perspectives of the same view.</w:t>
+                      </w:r>
+                    </w:p>
+                    <w:p>
+                      <w:pPr>
+                        <w:rPr>
+                          <w:color w:val="7F7F7F" w:themeColor="text1" w:themeTint="80"/>
+                          <w:sz w:val="22"/>
+                          <w:szCs w:val="16"/>
+                        </w:rPr>
+                      </w:pPr>
+                      <w:r>
+                        <w:rPr>
+                          <w:i/>
+                          <w:color w:val="7F7F7F" w:themeColor="text1" w:themeTint="80"/>
+                          <w:sz w:val="22"/>
+                          <w:szCs w:val="16"/>
+                        </w:rPr>
+                        <w:t>Left top</w:t>
+                      </w:r>
+                      <w:r>
+                        <w:rPr>
+                          <w:color w:val="7F7F7F" w:themeColor="text1" w:themeTint="80"/>
+                          <w:sz w:val="22"/>
+                          <w:szCs w:val="16"/>
+                        </w:rPr>
+                        <w:t>: The color view.</w:t>
+                      </w:r>
+                    </w:p>
+                    <w:p>
+                      <w:pPr>
+                        <w:rPr>
+                          <w:color w:val="7F7F7F" w:themeColor="text1" w:themeTint="80"/>
+                          <w:sz w:val="22"/>
+                          <w:szCs w:val="16"/>
+                        </w:rPr>
+                      </w:pPr>
+                      <w:r>
+                        <w:rPr>
+                          <w:i/>
+                          <w:color w:val="7F7F7F" w:themeColor="text1" w:themeTint="80"/>
+                          <w:sz w:val="22"/>
+                          <w:szCs w:val="16"/>
+                        </w:rPr>
+                        <w:t>Left bottom</w:t>
+                      </w:r>
+                      <w:r>
+                        <w:rPr>
+                          <w:color w:val="7F7F7F" w:themeColor="text1" w:themeTint="80"/>
+                          <w:sz w:val="22"/>
+                          <w:szCs w:val="16"/>
+                        </w:rPr>
+                        <w:t>: Destination detection view.</w:t>
+                      </w:r>
+                    </w:p>
+                    <w:p>
+                      <w:pPr>
+                        <w:rPr>
+                          <w:sz w:val="22"/>
+                        </w:rPr>
+                      </w:pPr>
+                      <w:r>
+                        <w:rPr>
+                          <w:i/>
+                          <w:color w:val="7F7F7F" w:themeColor="text1" w:themeTint="80"/>
+                          <w:sz w:val="22"/>
+                          <w:szCs w:val="16"/>
+                        </w:rPr>
+                        <w:t>Right</w:t>
+                      </w:r>
+                      <w:r>
+                        <w:rPr>
+                          <w:color w:val="7F7F7F" w:themeColor="text1" w:themeTint="80"/>
+                          <w:sz w:val="22"/>
+                          <w:szCs w:val="16"/>
+                        </w:rPr>
+                        <w:t>: Top down view. Destination is marked by green dot, obstacles by red dots.</w:t>
+                      </w:r>
+                    </w:p>
+                  </w:txbxContent>
+                </v:textbox>
+                <w10:wrap type="through" anchorx="page" anchory="page"/>
+              </v:shape>
+            </w:pict>
+          </mc:Fallback>
+        </mc:AlternateContent>
+      </w:r>
+      <w:r>
+        <w:rPr>
+          <w:noProof/>
+        </w:rPr>
+        <w:drawing>
+          <wp:anchor distT="0" distB="0" distL="114300" distR="114300" simplePos="0" relativeHeight="251664431" behindDoc="0" locked="0" layoutInCell="1" allowOverlap="1" wp14:anchorId="26AD0C6C" wp14:editId="5CD51D7B">
+            <wp:simplePos x="0" y="0"/>
+            <wp:positionH relativeFrom="page">
+              <wp:posOffset>6388100</wp:posOffset>
+            </wp:positionH>
+            <wp:positionV relativeFrom="page">
+              <wp:posOffset>774700</wp:posOffset>
+            </wp:positionV>
+            <wp:extent cx="2921000" cy="2921000"/>
+            <wp:effectExtent l="0" t="0" r="0" b="0"/>
+            <wp:wrapThrough wrapText="bothSides">
+              <wp:wrapPolygon edited="0">
+                <wp:start x="0" y="0"/>
+                <wp:lineTo x="0" y="21412"/>
+                <wp:lineTo x="21412" y="21412"/>
+                <wp:lineTo x="21412" y="0"/>
+                <wp:lineTo x="0" y="0"/>
+              </wp:wrapPolygon>
+            </wp:wrapThrough>
+            <wp:docPr id="33" name="Picture 33"/>
+            <wp:cNvGraphicFramePr>
+              <a:graphicFrameLocks xmlns:a="http://schemas.openxmlformats.org/drawingml/2006/main" noChangeAspect="1"/>
+            </wp:cNvGraphicFramePr>
+            <a:graphic xmlns:a="http://schemas.openxmlformats.org/drawingml/2006/main">
+              <a:graphicData uri="http://schemas.openxmlformats.org/drawingml/2006/picture">
+                <pic:pic xmlns:pic="http://schemas.openxmlformats.org/drawingml/2006/picture">
+                  <pic:nvPicPr>
+                    <pic:cNvPr id="0" name="obstacle-new.png"/>
+                    <pic:cNvPicPr/>
+                  </pic:nvPicPr>
+                  <pic:blipFill>
+                    <a:blip r:embed="rId12">
+                      <a:extLst>
+                        <a:ext uri="{28A0092B-C50C-407E-A947-70E740481C1C}">
+                          <a14:useLocalDpi xmlns:a14="http://schemas.microsoft.com/office/drawing/2010/main" val="0"/>
+                        </a:ext>
+                      </a:extLst>
+                    </a:blip>
+                    <a:stretch>
+                      <a:fillRect/>
+                    </a:stretch>
+                  </pic:blipFill>
+                  <pic:spPr>
+                    <a:xfrm>
+                      <a:off x="0" y="0"/>
+                      <a:ext cx="2921000" cy="2921000"/>
+                    </a:xfrm>
+                    <a:prstGeom prst="rect">
+                      <a:avLst/>
+                    </a:prstGeom>
+                  </pic:spPr>
+                </pic:pic>
+              </a:graphicData>
+            </a:graphic>
+            <wp14:sizeRelH relativeFrom="margin">
+              <wp14:pctWidth>0</wp14:pctWidth>
+            </wp14:sizeRelH>
+            <wp14:sizeRelV relativeFrom="margin">
+              <wp14:pctHeight>0</wp14:pctHeight>
+            </wp14:sizeRelV>
+          </wp:anchor>
+        </w:drawing>
+      </w:r>
+      <w:r>
+        <w:rPr>
+          <w:noProof/>
+        </w:rPr>
+        <w:drawing>
+          <wp:anchor distT="0" distB="0" distL="114300" distR="114300" simplePos="0" relativeHeight="251661359" behindDoc="0" locked="0" layoutInCell="1" allowOverlap="1" wp14:anchorId="14AF194F" wp14:editId="76D8D112">
+            <wp:simplePos x="0" y="0"/>
+            <wp:positionH relativeFrom="page">
+              <wp:posOffset>457200</wp:posOffset>
+            </wp:positionH>
+            <wp:positionV relativeFrom="page">
+              <wp:posOffset>4732020</wp:posOffset>
+            </wp:positionV>
+            <wp:extent cx="2587625" cy="2587625"/>
+            <wp:effectExtent l="0" t="0" r="3175" b="3175"/>
+            <wp:wrapThrough wrapText="bothSides">
+              <wp:wrapPolygon edited="0">
+                <wp:start x="0" y="0"/>
+                <wp:lineTo x="0" y="21414"/>
+                <wp:lineTo x="21414" y="21414"/>
+                <wp:lineTo x="21414" y="0"/>
+                <wp:lineTo x="0" y="0"/>
+              </wp:wrapPolygon>
+            </wp:wrapThrough>
+            <wp:docPr id="27" name="Picture 27"/>
+            <wp:cNvGraphicFramePr>
+              <a:graphicFrameLocks xmlns:a="http://schemas.openxmlformats.org/drawingml/2006/main" noChangeAspect="1"/>
+            </wp:cNvGraphicFramePr>
+            <a:graphic xmlns:a="http://schemas.openxmlformats.org/drawingml/2006/main">
+              <a:graphicData uri="http://schemas.openxmlformats.org/drawingml/2006/picture">
+                <pic:pic xmlns:pic="http://schemas.openxmlformats.org/drawingml/2006/picture">
+                  <pic:nvPicPr>
+                    <pic:cNvPr id="0" name="destination-detected.png"/>
+                    <pic:cNvPicPr/>
+                  </pic:nvPicPr>
+                  <pic:blipFill>
+                    <a:blip r:embed="rId13">
+                      <a:extLst>
+                        <a:ext uri="{28A0092B-C50C-407E-A947-70E740481C1C}">
+                          <a14:useLocalDpi xmlns:a14="http://schemas.microsoft.com/office/drawing/2010/main" val="0"/>
+                        </a:ext>
+                      </a:extLst>
+                    </a:blip>
+                    <a:stretch>
+                      <a:fillRect/>
+                    </a:stretch>
+                  </pic:blipFill>
+                  <pic:spPr>
+                    <a:xfrm>
+                      <a:off x="0" y="0"/>
+                      <a:ext cx="2587625" cy="2587625"/>
+                    </a:xfrm>
+                    <a:prstGeom prst="rect">
+                      <a:avLst/>
+                    </a:prstGeom>
+                  </pic:spPr>
+                </pic:pic>
+              </a:graphicData>
+            </a:graphic>
+            <wp14:sizeRelH relativeFrom="margin">
+              <wp14:pctWidth>0</wp14:pctWidth>
+            </wp14:sizeRelH>
+            <wp14:sizeRelV relativeFrom="margin">
+              <wp14:pctHeight>0</wp14:pctHeight>
+            </wp14:sizeRelV>
+          </wp:anchor>
+        </w:drawing>
+      </w:r>
+      <w:r>
+        <w:rPr>
+          <w:noProof/>
+        </w:rPr>
+        <w:drawing>
+          <wp:anchor distT="0" distB="0" distL="114300" distR="114300" simplePos="0" relativeHeight="251660335" behindDoc="0" locked="0" layoutInCell="1" allowOverlap="1" wp14:anchorId="7E7C6061" wp14:editId="76D99420">
+            <wp:simplePos x="0" y="0"/>
+            <wp:positionH relativeFrom="page">
+              <wp:posOffset>457200</wp:posOffset>
+            </wp:positionH>
+            <wp:positionV relativeFrom="page">
+              <wp:posOffset>2091055</wp:posOffset>
+            </wp:positionV>
+            <wp:extent cx="2587625" cy="2587625"/>
+            <wp:effectExtent l="0" t="0" r="3175" b="3175"/>
+            <wp:wrapThrough wrapText="bothSides">
+              <wp:wrapPolygon edited="0">
+                <wp:start x="0" y="0"/>
+                <wp:lineTo x="0" y="21414"/>
+                <wp:lineTo x="21414" y="21414"/>
+                <wp:lineTo x="21414" y="0"/>
+                <wp:lineTo x="0" y="0"/>
+              </wp:wrapPolygon>
+            </wp:wrapThrough>
+            <wp:docPr id="26" name="Picture 26"/>
+            <wp:cNvGraphicFramePr>
+              <a:graphicFrameLocks xmlns:a="http://schemas.openxmlformats.org/drawingml/2006/main" noChangeAspect="1"/>
+            </wp:cNvGraphicFramePr>
+            <a:graphic xmlns:a="http://schemas.openxmlformats.org/drawingml/2006/main">
+              <a:graphicData uri="http://schemas.openxmlformats.org/drawingml/2006/picture">
+                <pic:pic xmlns:pic="http://schemas.openxmlformats.org/drawingml/2006/picture">
+                  <pic:nvPicPr>
+                    <pic:cNvPr id="0" name="destination-color.png"/>
+                    <pic:cNvPicPr/>
+                  </pic:nvPicPr>
+                  <pic:blipFill>
+                    <a:blip r:embed="rId14">
+                      <a:extLst>
+                        <a:ext uri="{28A0092B-C50C-407E-A947-70E740481C1C}">
+                          <a14:useLocalDpi xmlns:a14="http://schemas.microsoft.com/office/drawing/2010/main" val="0"/>
+                        </a:ext>
+                      </a:extLst>
+                    </a:blip>
+                    <a:stretch>
+                      <a:fillRect/>
+                    </a:stretch>
+                  </pic:blipFill>
+                  <pic:spPr>
+                    <a:xfrm>
+                      <a:off x="0" y="0"/>
+                      <a:ext cx="2587625" cy="2587625"/>
+                    </a:xfrm>
+                    <a:prstGeom prst="rect">
+                      <a:avLst/>
+                    </a:prstGeom>
+                  </pic:spPr>
+                </pic:pic>
+              </a:graphicData>
+            </a:graphic>
+            <wp14:sizeRelH relativeFrom="margin">
+              <wp14:pctWidth>0</wp14:pctWidth>
+            </wp14:sizeRelH>
+            <wp14:sizeRelV relativeFrom="margin">
+              <wp14:pctHeight>0</wp14:pctHeight>
+            </wp14:sizeRelV>
+          </wp:anchor>
+        </w:drawing>
+      </w:r>
+      <w:r>
+        <w:rPr>
+          <w:noProof/>
+        </w:rPr>
+        <mc:AlternateContent>
+          <mc:Choice Requires="wps">
+            <w:drawing>
+              <wp:anchor distT="0" distB="0" distL="114300" distR="114300" simplePos="0" relativeHeight="251658258" behindDoc="0" locked="0" layoutInCell="0" allowOverlap="1" wp14:anchorId="2B6114F1" wp14:editId="141481BE">
+                <wp:simplePos x="0" y="0"/>
+                <wp:positionH relativeFrom="page">
+                  <wp:posOffset>3335020</wp:posOffset>
+                </wp:positionH>
+                <wp:positionV relativeFrom="page">
+                  <wp:posOffset>3479800</wp:posOffset>
+                </wp:positionV>
+                <wp:extent cx="2926080" cy="521335"/>
+                <wp:effectExtent l="0" t="0" r="0" b="12065"/>
+                <wp:wrapTight wrapText="bothSides">
+                  <wp:wrapPolygon edited="0">
+                    <wp:start x="188" y="0"/>
+                    <wp:lineTo x="188" y="21048"/>
+                    <wp:lineTo x="21188" y="21048"/>
+                    <wp:lineTo x="21188" y="0"/>
+                    <wp:lineTo x="188" y="0"/>
+                  </wp:wrapPolygon>
+                </wp:wrapTight>
+                <wp:docPr id="13" name="Text Box 22"/>
+                <wp:cNvGraphicFramePr>
+                  <a:graphicFrameLocks xmlns:a="http://schemas.openxmlformats.org/drawingml/2006/main"/>
+                </wp:cNvGraphicFramePr>
+                <a:graphic xmlns:a="http://schemas.openxmlformats.org/drawingml/2006/main">
+                  <a:graphicData uri="http://schemas.microsoft.com/office/word/2010/wordprocessingShape">
+                    <wps:wsp>
+                      <wps:cNvSpPr txBox="1">
+                        <a:spLocks noChangeArrowheads="1"/>
+                      </wps:cNvSpPr>
+                      <wps:spPr bwMode="auto">
+                        <a:xfrm>
+                          <a:off x="0" y="0"/>
+                          <a:ext cx="2926080" cy="521335"/>
+                        </a:xfrm>
+                        <a:prstGeom prst="rect">
+                          <a:avLst/>
+                        </a:prstGeom>
+                        <a:noFill/>
+                        <a:ln>
+                          <a:noFill/>
+                        </a:ln>
+                        <a:extLst>
+                          <a:ext uri="{909E8E84-426E-40dd-AFC4-6F175D3DCCD1}">
+                            <a14:hiddenFill xmlns:a14="http://schemas.microsoft.com/office/drawing/2010/main">
+                              <a:solidFill>
+                                <a:srgbClr val="FFFFFF"/>
+                              </a:solidFill>
+                            </a14:hiddenFill>
+                          </a:ext>
+                          <a:ext uri="{91240B29-F687-4f45-9708-019B960494DF}">
+                            <a14:hiddenLine xmlns:a14="http://schemas.microsoft.com/office/drawing/2010/main" w="9525">
+                              <a:solidFill>
+                                <a:srgbClr val="000000"/>
+                              </a:solidFill>
+                              <a:miter lim="800000"/>
+                              <a:headEnd/>
+                              <a:tailEnd/>
+                            </a14:hiddenLine>
+                          </a:ext>
+                          <a:ext uri="{FAA26D3D-D897-4be2-8F04-BA451C77F1D7}">
+                            <ma14:placeholderFlag xmlns:ma14="http://schemas.microsoft.com/office/mac/drawingml/2011/main"/>
+                          </a:ext>
+                        </a:extLst>
+                      </wps:spPr>
+                      <wps:txbx>
+                        <w:txbxContent>
+                          <w:p>
+                            <w:pPr>
+                              <w:pStyle w:val="Heading3"/>
+                            </w:pPr>
+                            <w:r>
+                              <w:t>Details</w:t>
+                            </w:r>
+                          </w:p>
+                        </w:txbxContent>
+                      </wps:txbx>
+                      <wps:bodyPr rot="0" vert="horz" wrap="square" lIns="91440" tIns="0" rIns="91440" bIns="0" anchor="t" anchorCtr="0" upright="1">
+                        <a:noAutofit/>
+                      </wps:bodyPr>
+                    </wps:wsp>
+                  </a:graphicData>
+                </a:graphic>
+                <wp14:sizeRelH relativeFrom="page">
+                  <wp14:pctWidth>0</wp14:pctWidth>
+                </wp14:sizeRelH>
+                <wp14:sizeRelV relativeFrom="page">
+                  <wp14:pctHeight>0</wp14:pctHeight>
+                </wp14:sizeRelV>
+              </wp:anchor>
+            </w:drawing>
+          </mc:Choice>
+          <mc:Fallback>
+            <w:pict>
+              <v:shape id="Text Box 22" o:spid="_x0000_s1041" type="#_x0000_t202" style="position:absolute;margin-left:262.6pt;margin-top:274pt;width:230.4pt;height:41.05pt;z-index:251658258;visibility:visible;mso-wrap-style:square;mso-width-percent:0;mso-height-percent:0;mso-wrap-distance-left:9pt;mso-wrap-distance-top:0;mso-wrap-distance-right:9pt;mso-wrap-distance-bottom:0;mso-position-horizontal:absolute;mso-position-horizontal-relative:page;mso-position-vertical:absolute;mso-position-vertical-relative:page;mso-width-percent:0;mso-height-percent:0;mso-width-relative:page;mso-height-relative:page;v-text-anchor:top" o:gfxdata="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" o:allowincell="f" filled="f" stroked="f">
+                <v:textbox inset=",0,,0">
+                  <w:txbxContent>
+                    <w:p>
+                      <w:pPr>
+                        <w:pStyle w:val="Heading3"/>
+                      </w:pPr>
+                      <w:r>
+                        <w:t>Details</w:t>
+                      </w:r>
+                    </w:p>
+                  </w:txbxContent>
+                </v:textbox>
+                <w10:wrap type="tight" anchorx="page" anchory="page"/>
+              </v:shape>
+            </w:pict>
+          </mc:Fallback>
+        </mc:AlternateContent>
+      </w:r>
+      <w:r>
+        <w:rPr>
+          <w:noProof/>
+        </w:rPr>
+        <mc:AlternateContent>
+          <mc:Choice Requires="wps">
+            <w:drawing>
+              <wp:anchor distT="0" distB="0" distL="114300" distR="114300" simplePos="0" relativeHeight="251658260" behindDoc="0" locked="0" layoutInCell="0" allowOverlap="1" wp14:anchorId="29DF557A" wp14:editId="135824DB">
+                <wp:simplePos x="0" y="0"/>
+                <wp:positionH relativeFrom="page">
+                  <wp:posOffset>6383020</wp:posOffset>
+                </wp:positionH>
+                <wp:positionV relativeFrom="page">
+                  <wp:posOffset>4165600</wp:posOffset>
+                </wp:positionV>
+                <wp:extent cx="2926080" cy="2921000"/>
+                <wp:effectExtent l="0" t="0" r="0" b="0"/>
+                <wp:wrapTight wrapText="bothSides">
+                  <wp:wrapPolygon edited="0">
+                    <wp:start x="188" y="0"/>
+                    <wp:lineTo x="188" y="21412"/>
+                    <wp:lineTo x="21188" y="21412"/>
+                    <wp:lineTo x="21188" y="0"/>
+                    <wp:lineTo x="188" y="0"/>
+                  </wp:wrapPolygon>
+                </wp:wrapTight>
+                <wp:docPr id="7" name="Text Box 24"/>
+                <wp:cNvGraphicFramePr>
+                  <a:graphicFrameLocks xmlns:a="http://schemas.openxmlformats.org/drawingml/2006/main"/>
+                </wp:cNvGraphicFramePr>
+                <a:graphic xmlns:a="http://schemas.openxmlformats.org/drawingml/2006/main">
+                  <a:graphicData uri="http://schemas.microsoft.com/office/word/2010/wordprocessingShape">
+                    <wps:wsp>
+                      <wps:cNvSpPr txBox="1">
+                        <a:spLocks noChangeArrowheads="1"/>
+                      </wps:cNvSpPr>
+                      <wps:spPr bwMode="auto">
+                        <a:xfrm>
+                          <a:off x="0" y="0"/>
+                          <a:ext cx="2926080" cy="2921000"/>
+                        </a:xfrm>
+                        <a:prstGeom prst="rect">
+                          <a:avLst/>
+                        </a:prstGeom>
+                        <a:noFill/>
+                        <a:ln>
+                          <a:noFill/>
+                        </a:ln>
+                        <a:extLst>
+                          <a:ext uri="{909E8E84-426E-40dd-AFC4-6F175D3DCCD1}">
+                            <a14:hiddenFill xmlns:a14="http://schemas.microsoft.com/office/drawing/2010/main">
+                              <a:solidFill>
+                                <a:srgbClr val="FFFFFF"/>
+                              </a:solidFill>
+                            </a14:hiddenFill>
+                          </a:ext>
+                          <a:ext uri="{91240B29-F687-4f45-9708-019B960494DF}">
+                            <a14:hiddenLine xmlns:a14="http://schemas.microsoft.com/office/drawing/2010/main" w="9525">
+                              <a:solidFill>
+                                <a:srgbClr val="000000"/>
+                              </a:solidFill>
+                              <a:miter lim="800000"/>
+                              <a:headEnd/>
+                              <a:tailEnd/>
+                            </a14:hiddenLine>
+                          </a:ext>
+                          <a:ext uri="{FAA26D3D-D897-4be2-8F04-BA451C77F1D7}">
+                            <ma14:placeholderFlag xmlns:ma14="http://schemas.microsoft.com/office/mac/drawingml/2011/main"/>
+                          </a:ext>
+                          <a:ext uri="{C572A759-6A51-4108-AA02-DFA0A04FC94B}">
+                            <ma14:wrappingTextBoxFlag xmlns:ma14="http://schemas.microsoft.com/office/mac/drawingml/2011/main" val="1"/>
+                          </a:ext>
+                        </a:extLst>
+                      </wps:spPr>
+                      <wps:linkedTxbx id="11" seq="1"/>
+                      <wps:bodyPr rot="0" vert="horz" wrap="square" lIns="91440" tIns="0" rIns="91440" bIns="0" anchor="t" anchorCtr="0" upright="1">
+                        <a:noAutofit/>
+                      </wps:bodyPr>
+                    </wps:wsp>
+                  </a:graphicData>
+                </a:graphic>
+                <wp14:sizeRelH relativeFrom="page">
+                  <wp14:pctWidth>0</wp14:pctWidth>
+                </wp14:sizeRelH>
+                <wp14:sizeRelV relativeFrom="page">
+                  <wp14:pctHeight>0</wp14:pctHeight>
+                </wp14:sizeRelV>
+              </wp:anchor>
+            </w:drawing>
+          </mc:Choice>
+          <mc:Fallback>
+            <w:pict>
+              <v:shape id="Text Box 24" o:spid="_x0000_s1042" type="#_x0000_t202" style="position:absolute;margin-left:502.6pt;margin-top:328pt;width:230.4pt;height:230pt;z-index:251658260;visibility:visible;mso-wrap-style:square;mso-width-percent:0;mso-height-percent:0;mso-wrap-distance-left:9pt;mso-wrap-distance-top:0;mso-wrap-distance-right:9pt;mso-wrap-distance-bottom:0;mso-position-horizontal:absolute;mso-position-horizontal-relative:page;mso-position-vertical:absolute;mso-position-vertical-relative:page;mso-width-percent:0;mso-height-percent:0;mso-width-relative:page;mso-height-relative:page;v-text-anchor:top" o:gfxdata="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" mv:complextextbox="1" o:allowincell="f" filled="f" stroked="f">
+                <v:textbox inset=",0,,0">
+                  <w:txbxContent/>
+                </v:textbox>
+                <w10:wrap type="tight" anchorx="page" anchory="page"/>
+              </v:shape>
+            </w:pict>
+          </mc:Fallback>
+        </mc:AlternateContent>
+      </w:r>
+      <w:r>
+        <w:rPr>
+          <w:noProof/>
+        </w:rPr>
+        <mc:AlternateContent>
+          <mc:Choice Requires="wps">
+            <w:drawing>
+              <wp:anchor distT="0" distB="0" distL="114300" distR="114300" simplePos="0" relativeHeight="251658259" behindDoc="0" locked="0" layoutInCell="0" allowOverlap="1" wp14:anchorId="632B2F6F" wp14:editId="378A9810">
+                <wp:simplePos x="0" y="0"/>
+                <wp:positionH relativeFrom="page">
+                  <wp:posOffset>3335020</wp:posOffset>
+                </wp:positionH>
+                <wp:positionV relativeFrom="page">
+                  <wp:posOffset>4165600</wp:posOffset>
+                </wp:positionV>
+                <wp:extent cx="2926080" cy="2921000"/>
+                <wp:effectExtent l="0" t="0" r="0" b="0"/>
+                <wp:wrapTight wrapText="bothSides">
+                  <wp:wrapPolygon edited="0">
+                    <wp:start x="188" y="0"/>
+                    <wp:lineTo x="188" y="21412"/>
+                    <wp:lineTo x="21188" y="21412"/>
+                    <wp:lineTo x="21188" y="0"/>
+                    <wp:lineTo x="188" y="0"/>
+                  </wp:wrapPolygon>
+                </wp:wrapTight>
+                <wp:docPr id="11" name="Text Box 23"/>
+                <wp:cNvGraphicFramePr>
+                  <a:graphicFrameLocks xmlns:a="http://schemas.openxmlformats.org/drawingml/2006/main"/>
+                </wp:cNvGraphicFramePr>
+                <a:graphic xmlns:a="http://schemas.openxmlformats.org/drawingml/2006/main">
+                  <a:graphicData uri="http://schemas.microsoft.com/office/word/2010/wordprocessingShape">
+                    <wps:wsp>
+                      <wps:cNvSpPr txBox="1">
+                        <a:spLocks noChangeArrowheads="1"/>
+                      </wps:cNvSpPr>
+                      <wps:spPr bwMode="auto">
+                        <a:xfrm>
+                          <a:off x="0" y="0"/>
+                          <a:ext cx="2926080" cy="2921000"/>
+                        </a:xfrm>
+                        <a:prstGeom prst="rect">
+                          <a:avLst/>
+                        </a:prstGeom>
+                        <a:noFill/>
+                        <a:ln>
+                          <a:noFill/>
+                        </a:ln>
+                        <a:extLst>
+                          <a:ext uri="{909E8E84-426E-40dd-AFC4-6F175D3DCCD1}">
+                            <a14:hiddenFill xmlns:a14="http://schemas.microsoft.com/office/drawing/2010/main">
+                              <a:solidFill>
+                                <a:srgbClr val="FFFFFF"/>
+                              </a:solidFill>
+                            </a14:hiddenFill>
+                          </a:ext>
+                          <a:ext uri="{91240B29-F687-4f45-9708-019B960494DF}">
+                            <a14:hiddenLine xmlns:a14="http://schemas.microsoft.com/office/drawing/2010/main" w="9525">
+                              <a:solidFill>
+                                <a:srgbClr val="000000"/>
+                              </a:solidFill>
+                              <a:miter lim="800000"/>
+                              <a:headEnd/>
+                              <a:tailEnd/>
+                            </a14:hiddenLine>
+                          </a:ext>
+                          <a:ext uri="{FAA26D3D-D897-4be2-8F04-BA451C77F1D7}">
+                            <ma14:placeholderFlag xmlns:ma14="http://schemas.microsoft.com/office/mac/drawingml/2011/main"/>
+                          </a:ext>
+                          <a:ext uri="{C572A759-6A51-4108-AA02-DFA0A04FC94B}">
+                            <ma14:wrappingTextBoxFlag xmlns:ma14="http://schemas.microsoft.com/office/mac/drawingml/2011/main" val="1"/>
+                          </a:ext>
+                        </a:extLst>
+                      </wps:spPr>
+                      <wps:txbx id="11">
+                        <w:txbxContent>
+                          <w:p>
+                            <w:pPr>
+                              <w:pStyle w:val="BodyText"/>
+                            </w:pPr>
+                            <w:r>
+                              <w:t xml:space="preserve">Guide Dog is built using an ASUS </w:t>
+                            </w:r>
+                            <w:proofErr w:type="spellStart"/>
+                            <w:r>
+                              <w:t>Xtion</w:t>
+                            </w:r>
+                            <w:proofErr w:type="spellEnd"/>
+                            <w:r>
+                              <w:t xml:space="preserve"> Pro Live</w:t>
+                            </w:r>
+                            <w:r>
+                              <w:t xml:space="preserve"> camera. This is an RGB-D camera, the same type of camera that the Microsoft </w:t>
+                            </w:r>
+                            <w:proofErr w:type="spellStart"/>
+                            <w:r>
+                              <w:t>Kinect</w:t>
+                            </w:r>
+                            <w:proofErr w:type="spellEnd"/>
+                            <w:r>
+                              <w:t xml:space="preserve"> uses. It allows the system to not only us</w:t>
+                            </w:r>
+                            <w:bookmarkStart w:id="0" w:name="_GoBack"/>
+                            <w:r>
+                              <w:t xml:space="preserve">e color, but also depth information to see the surroundings and detect objects. </w:t>
+                            </w:r>
+                          </w:p>
+                          <w:p>
+                            <w:pPr>
+                              <w:pStyle w:val="BodyText"/>
+                              <w:spacing w:after="40"/>
+                            </w:pPr>
+                            <w:r>
+                              <w:t xml:space="preserve">Guide Dog takes advantage of the open source libraries such as </w:t>
+                            </w:r>
+                            <w:proofErr w:type="spellStart"/>
+                            <w:r>
+                              <w:t>OpenNI</w:t>
+                            </w:r>
+                            <w:proofErr w:type="spellEnd"/>
+                            <w:r>
+                              <w:t xml:space="preserve">, Point Cloud Library (PCL), and </w:t>
+                            </w:r>
+                            <w:proofErr w:type="spellStart"/>
+                            <w:r>
+                              <w:t>OpenCV</w:t>
+                            </w:r>
+                            <w:proofErr w:type="spellEnd"/>
+                            <w:r>
+                              <w:t xml:space="preserve"> to process the data it receives from the camera. It uses the </w:t>
+                            </w:r>
+                            <w:proofErr w:type="spellStart"/>
+                            <w:r>
+                              <w:t>OpenAL</w:t>
+                            </w:r>
+                            <w:proofErr w:type="spellEnd"/>
+                            <w:r>
+                              <w:t xml:space="preserve"> to create sounds. The system runs on any computer with Ubuntu Linux.</w:t>
+                            </w:r>
+                          </w:p>
+                          <w:p>
+                            <w:pPr>
+                              <w:pStyle w:val="BodyText"/>
+                            </w:pPr>
+                          </w:p>
+                          <w:p>
+                            <w:pPr>
+                              <w:pStyle w:val="BodyText"/>
+                            </w:pPr>
+                            <w:r>
+                              <w:t>Guide Dog is split into three</w:t>
+                            </w:r>
+                            <w:bookmarkEnd w:id="0"/>
+                            <w:r>
+                              <w:t xml:space="preserve"> parts:</w:t>
+                            </w:r>
+                          </w:p>
+                          <w:p>
+                            <w:pPr>
+                              <w:pStyle w:val="BodyText"/>
+                              <w:numPr>
+                                <w:ilvl w:val="0"/>
+                                <w:numId w:val="2"/>
+                              </w:numPr>
+                              <w:spacing w:after="40"/>
+                              <w:ind w:left="360" w:right="-90"/>
+                            </w:pPr>
+                            <w:r>
+                              <w:rPr>
+                                <w:b/>
+                              </w:rPr>
+                              <w:t>Destination detection</w:t>
+                            </w:r>
+                            <w:r>
+                              <w:t>:</w:t>
+                            </w:r>
+                            <w:r>
+                              <w:t xml:space="preserve"> </w:t>
+                            </w:r>
+                            <w:r>
+                              <w:t>locates the destination in the image and communicates this location to the audio interface</w:t>
+                            </w:r>
+                          </w:p>
+                          <w:p>
+                            <w:pPr>
+                              <w:pStyle w:val="BodyText"/>
+                              <w:numPr>
+                                <w:ilvl w:val="0"/>
+                                <w:numId w:val="2"/>
+                              </w:numPr>
+                              <w:spacing w:after="40"/>
+                              <w:ind w:left="360"/>
+                            </w:pPr>
+                            <w:r>
+                              <w:rPr>
+                                <w:b/>
+                              </w:rPr>
+                              <w:t>Obstacle detection</w:t>
+                            </w:r>
+                            <w:r>
+                              <w:t>:</w:t>
+                            </w:r>
+                            <w:r>
+                              <w:t xml:space="preserve"> </w:t>
+                            </w:r>
+                            <w:r>
+                              <w:t>locates all of the obstacles in view and communicates the locations to the audio interface</w:t>
+                            </w:r>
+                          </w:p>
+                          <w:p>
+                            <w:pPr>
+                              <w:pStyle w:val="BodyText"/>
+                              <w:numPr>
+                                <w:ilvl w:val="0"/>
+                                <w:numId w:val="2"/>
+                              </w:numPr>
+                              <w:spacing w:after="40"/>
+                              <w:ind w:left="360"/>
+                            </w:pPr>
+                            <w:r>
+                              <w:rPr>
+                                <w:b/>
+                              </w:rPr>
+                              <w:t>Audio interface</w:t>
+                            </w:r>
+                            <w:r>
+                              <w:t>: takes the locations it receives and communicates them via audio to the user.</w:t>
+                            </w:r>
+                          </w:p>
+                          <w:p>
+                            <w:pPr>
+                              <w:pStyle w:val="BodyText"/>
+                              <w:spacing w:after="40"/>
+                              <w:ind w:left="360"/>
+                            </w:pPr>
+                          </w:p>
+                        </w:txbxContent>
+                      </wps:txbx>
+                      <wps:bodyPr rot="0" vert="horz" wrap="square" lIns="91440" tIns="0" rIns="91440" bIns="0" anchor="t" anchorCtr="0" upright="1">
+                        <a:noAutofit/>
+                      </wps:bodyPr>
+                    </wps:wsp>
+                  </a:graphicData>
+                </a:graphic>
+                <wp14:sizeRelH relativeFrom="page">
+                  <wp14:pctWidth>0</wp14:pctWidth>
+                </wp14:sizeRelH>
+                <wp14:sizeRelV relativeFrom="page">
+                  <wp14:pctHeight>0</wp14:pctHeight>
+                </wp14:sizeRelV>
+              </wp:anchor>
+            </w:drawing>
+          </mc:Choice>
+          <mc:Fallback>
+            <w:pict>
+              <v:shape id="Text Box 23" o:spid="_x0000_s1043" type="#_x0000_t202" style="position:absolute;margin-left:262.6pt;margin-top:328pt;width:230.4pt;height:230pt;z-index:251658259;visibility:visible;mso-wrap-style:square;mso-width-percent:0;mso-height-percent:0;mso-wrap-distance-left:9pt;mso-wrap-distance-top:0;mso-wrap-distance-right:9pt;mso-wrap-distance-bottom:0;mso-position-horizontal:absolute;mso-position-horizontal-relative:page;mso-position-vertical:absolute;mso-position-vertical-relative:page;mso-width-percent:0;mso-height-percent:0;mso-width-relative:page;mso-height-relative:page;v-text-anchor:top" o:gfxdata="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" mv:complextextbox="1" o:allowincell="f" filled="f" stroked="f">
+                <v:textbox style="mso-next-textbox:#Text Box 24" inset=",0,,0">
+                  <w:txbxContent>
+                    <w:p>
+                      <w:pPr>
+                        <w:pStyle w:val="BodyText"/>
+                      </w:pPr>
+                      <w:r>
+                        <w:t xml:space="preserve">Guide Dog is built using an ASUS </w:t>
+                      </w:r>
+                      <w:proofErr w:type="spellStart"/>
+                      <w:r>
+                        <w:t>Xtion</w:t>
+                      </w:r>
+                      <w:proofErr w:type="spellEnd"/>
+                      <w:r>
+                        <w:t xml:space="preserve"> Pro Live</w:t>
+                      </w:r>
+                      <w:r>
+                        <w:t xml:space="preserve"> camera. This is an RGB-D camera, the same type of camera that the Microsoft </w:t>
+                      </w:r>
+                      <w:proofErr w:type="spellStart"/>
+                      <w:r>
+                        <w:t>Kinect</w:t>
+                      </w:r>
+                      <w:proofErr w:type="spellEnd"/>
+                      <w:r>
+                        <w:t xml:space="preserve"> uses. It allows the system to not only us</w:t>
+                      </w:r>
+                      <w:bookmarkStart w:id="1" w:name="_GoBack"/>
+                      <w:r>
+                        <w:t xml:space="preserve">e color, but also depth information to see the surroundings and detect objects. </w:t>
+                      </w:r>
+                    </w:p>
+                    <w:p>
+                      <w:pPr>
+                        <w:pStyle w:val="BodyText"/>
+                        <w:spacing w:after="40"/>
+                      </w:pPr>
+                      <w:r>
+                        <w:t xml:space="preserve">Guide Dog takes advantage of the open source libraries such as </w:t>
+                      </w:r>
+                      <w:proofErr w:type="spellStart"/>
+                      <w:r>
+                        <w:t>OpenNI</w:t>
+                      </w:r>
+                      <w:proofErr w:type="spellEnd"/>
+                      <w:r>
+                        <w:t xml:space="preserve">, Point Cloud Library (PCL), and </w:t>
+                      </w:r>
+                      <w:proofErr w:type="spellStart"/>
+                      <w:r>
+                        <w:t>OpenCV</w:t>
+                      </w:r>
+                      <w:proofErr w:type="spellEnd"/>
+                      <w:r>
+                        <w:t xml:space="preserve"> to process the data it receives from the camera. It uses the </w:t>
+                      </w:r>
+                      <w:proofErr w:type="spellStart"/>
+                      <w:r>
+                        <w:t>OpenAL</w:t>
+                      </w:r>
+                      <w:proofErr w:type="spellEnd"/>
+                      <w:r>
+                        <w:t xml:space="preserve"> to create sounds. The system runs on any computer with Ubuntu Linux.</w:t>
+                      </w:r>
+                    </w:p>
+                    <w:p>
+                      <w:pPr>
+                        <w:pStyle w:val="BodyText"/>
+                      </w:pPr>
+                    </w:p>
+                    <w:p>
+                      <w:pPr>
+                        <w:pStyle w:val="BodyText"/>
+                      </w:pPr>
+                      <w:r>
+                        <w:t>Guide Dog is split into three</w:t>
+                      </w:r>
+                      <w:bookmarkEnd w:id="1"/>
+                      <w:r>
+                        <w:t xml:space="preserve"> parts:</w:t>
+                      </w:r>
+                    </w:p>
+                    <w:p>
+                      <w:pPr>
+                        <w:pStyle w:val="BodyText"/>
+                        <w:numPr>
+                          <w:ilvl w:val="0"/>
+                          <w:numId w:val="2"/>
+                        </w:numPr>
+                        <w:spacing w:after="40"/>
+                        <w:ind w:left="360" w:right="-90"/>
+                      </w:pPr>
+                      <w:r>
+                        <w:rPr>
+                          <w:b/>
+                        </w:rPr>
+                        <w:t>Destination detection</w:t>
+                      </w:r>
+                      <w:r>
+                        <w:t>:</w:t>
+                      </w:r>
+                      <w:r>
+                        <w:t xml:space="preserve"> </w:t>
+                      </w:r>
+                      <w:r>
+                        <w:t>locates the destination in the image and communicates this location to the audio interface</w:t>
+                      </w:r>
+                    </w:p>
+                    <w:p>
+                      <w:pPr>
+                        <w:pStyle w:val="BodyText"/>
+                        <w:numPr>
+                          <w:ilvl w:val="0"/>
+                          <w:numId w:val="2"/>
+                        </w:numPr>
+                        <w:spacing w:after="40"/>
+                        <w:ind w:left="360"/>
+                      </w:pPr>
+                      <w:r>
+                        <w:rPr>
+                          <w:b/>
+                        </w:rPr>
+                        <w:t>Obstacle detection</w:t>
+                      </w:r>
+                      <w:r>
+                        <w:t>:</w:t>
+                      </w:r>
+                      <w:r>
+                        <w:t xml:space="preserve"> </w:t>
+                      </w:r>
+                      <w:r>
+                        <w:t>locates all of the obstacles in view and communicates the locations to the audio interface</w:t>
+                      </w:r>
+                    </w:p>
+                    <w:p>
+                      <w:pPr>
+                        <w:pStyle w:val="BodyText"/>
+                        <w:numPr>
+                          <w:ilvl w:val="0"/>
+                          <w:numId w:val="2"/>
+                        </w:numPr>
+                        <w:spacing w:after="40"/>
+                        <w:ind w:left="360"/>
+                      </w:pPr>
+                      <w:r>
+                        <w:rPr>
+                          <w:b/>
+                        </w:rPr>
+                        <w:t>Audio interface</w:t>
+                      </w:r>
+                      <w:r>
+                        <w:t>: takes the locations it receives and communicates them via audio to the user.</w:t>
+                      </w:r>
+                    </w:p>
+                    <w:p>
+                      <w:pPr>
+                        <w:pStyle w:val="BodyText"/>
+                        <w:spacing w:after="40"/>
+                        <w:ind w:left="360"/>
+                      </w:pPr>
+                    </w:p>
+                  </w:txbxContent>
+                </v:textbox>
+                <w10:wrap type="tight" anchorx="page" anchory="page"/>
+              </v:shape>
+            </w:pict>
+          </mc:Fallback>
+        </mc:AlternateContent>
+      </w:r>
+      <w:r>
+        <w:rPr>
+          <w:noProof/>
+        </w:rPr>
+        <w:drawing>
+          <wp:anchor distT="0" distB="0" distL="114300" distR="114300" simplePos="0" relativeHeight="251658276" behindDoc="0" locked="0" layoutInCell="1" allowOverlap="1" wp14:anchorId="349A88E8" wp14:editId="52CDF1BB">
+            <wp:simplePos x="0" y="0"/>
+            <wp:positionH relativeFrom="page">
+              <wp:posOffset>434340</wp:posOffset>
+            </wp:positionH>
+            <wp:positionV relativeFrom="page">
+              <wp:posOffset>457200</wp:posOffset>
+            </wp:positionV>
+            <wp:extent cx="9189720" cy="2953385"/>
+            <wp:effectExtent l="0" t="0" r="5080" b="0"/>
+            <wp:wrapNone/>
+            <wp:docPr id="31" name="Picture 2" descr=":p2-spec-brochure-fc12-R2:Assets:interiorOverlay.png"/>
+            <wp:cNvGraphicFramePr>
+              <a:graphicFrameLocks xmlns:a="http://schemas.openxmlformats.org/drawingml/2006/main" noChangeAspect="1"/>
+            </wp:cNvGraphicFramePr>
+            <a:graphic xmlns:a="http://schemas.openxmlformats.org/drawingml/2006/main">
+              <a:graphicData uri="http://schemas.openxmlformats.org/drawingml/2006/picture">
+                <pic:pic xmlns:pic="http://schemas.openxmlformats.org/drawingml/2006/picture">
+                  <pic:nvPicPr>
+                    <pic:cNvPr id="0" name="Picture 2" descr=":p2-spec-brochure-fc12-R2:Assets:interiorOverlay.png"/>
+                    <pic:cNvPicPr>
+                      <a:picLocks noChangeAspect="1" noChangeArrowheads="1"/>
+                    </pic:cNvPicPr>
+                  </pic:nvPicPr>
+                  <pic:blipFill>
+                    <a:blip r:embed="rId15"/>
+                    <a:srcRect/>
+                    <a:stretch>
+                      <a:fillRect/>
+                    </a:stretch>
+                  </pic:blipFill>
+                  <pic:spPr bwMode="auto">
+                    <a:xfrm>
+                      <a:off x="0" y="0"/>
+                      <a:ext cx="9189720" cy="2953385"/>
+                    </a:xfrm>
+                    <a:prstGeom prst="rect">
+                      <a:avLst/>
+                    </a:prstGeom>
+                    <a:noFill/>
+                    <a:ln w="9525">
+                      <a:noFill/>
+                      <a:miter lim="800000"/>
+                      <a:headEnd/>
+                      <a:tailEnd/>
+                    </a:ln>
+                  </pic:spPr>
+                </pic:pic>
+              </a:graphicData>
+            </a:graphic>
+          </wp:anchor>
+        </w:drawing>
+      </w:r>
+      <w:r>
+        <w:rPr>
+          <w:noProof/>
+        </w:rPr>
+        <mc:AlternateContent>
+          <mc:Choice Requires="wps">
+            <w:drawing>
+              <wp:anchor distT="0" distB="0" distL="114300" distR="114300" simplePos="0" relativeHeight="251658278" behindDoc="0" locked="0" layoutInCell="0" allowOverlap="1" wp14:anchorId="09CF930A" wp14:editId="46F836D8">
                 <wp:simplePos x="0" y="0"/>
                 <wp:positionH relativeFrom="page">
                   <wp:posOffset>720725</wp:posOffset>
@@ -4063,6 +4053,7 @@
   <w:style w:type="character" w:default="1" w:styleId="DefaultParagraphFont">
     <w:name w:val="Default Paragraph Font"/>
     <w:uiPriority w:val="1"/>
+    <w:semiHidden/>
     <w:unhideWhenUsed/>
   </w:style>
   <w:style w:type="table" w:default="1" w:styleId="TableNormal">
@@ -4526,6 +4517,7 @@
   <w:style w:type="character" w:default="1" w:styleId="DefaultParagraphFont">
     <w:name w:val="Default Paragraph Font"/>
     <w:uiPriority w:val="1"/>
+    <w:semiHidden/>
     <w:unhideWhenUsed/>
   </w:style>
   <w:style w:type="table" w:default="1" w:styleId="TableNormal">

</xml_diff>